<commit_message>
Relecture Rapport2.docx et creation du PDF. Destroy.
</commit_message>
<xml_diff>
--- a/docs/Rapport2.docx
+++ b/docs/Rapport2.docx
@@ -892,7 +892,7 @@
     </w:tbl>
     <w:p>
       <w:pPr>
-        <w:pStyle w:val="Heading1"/>
+        <w:pStyle w:val="Titre1"/>
         <w:jc w:val="both"/>
         <w:rPr>
           <w:lang w:val="fr-CA"/>
@@ -905,12 +905,8 @@
           <w:lang w:val="fr-CA"/>
         </w:rPr>
         <w:sectPr>
-          <w:headerReference w:type="even" r:id="rId9"/>
-          <w:headerReference w:type="default" r:id="rId10"/>
-          <w:footerReference w:type="even" r:id="rId11"/>
-          <w:footerReference w:type="default" r:id="rId12"/>
-          <w:headerReference w:type="first" r:id="rId13"/>
-          <w:footerReference w:type="first" r:id="rId14"/>
+          <w:headerReference w:type="default" r:id="rId9"/>
+          <w:footerReference w:type="default" r:id="rId10"/>
           <w:pgSz w:w="12240" w:h="15840"/>
           <w:pgMar w:top="1440" w:right="1440" w:bottom="1440" w:left="1440" w:header="708" w:footer="708" w:gutter="0"/>
           <w:cols w:space="708"/>
@@ -942,7 +938,7 @@
       <w:sdtContent>
         <w:p>
           <w:pPr>
-            <w:pStyle w:val="TOCHeading"/>
+            <w:pStyle w:val="En-ttedetabledesmatires"/>
           </w:pPr>
           <w:r>
             <w:rPr>
@@ -953,7 +949,7 @@
         </w:p>
         <w:p>
           <w:pPr>
-            <w:pStyle w:val="TOC1"/>
+            <w:pStyle w:val="TM1"/>
             <w:tabs>
               <w:tab w:val="right" w:leader="dot" w:pos="9350"/>
             </w:tabs>
@@ -975,7 +971,7 @@
           <w:hyperlink w:anchor="_Toc486087602" w:history="1">
             <w:r>
               <w:rPr>
-                <w:rStyle w:val="Hyperlink"/>
+                <w:rStyle w:val="Lienhypertexte"/>
                 <w:noProof/>
                 <w:lang w:val="fr-CA"/>
               </w:rPr>
@@ -1033,7 +1029,7 @@
         </w:p>
         <w:p>
           <w:pPr>
-            <w:pStyle w:val="TOC1"/>
+            <w:pStyle w:val="TM1"/>
             <w:tabs>
               <w:tab w:val="right" w:leader="dot" w:pos="9350"/>
             </w:tabs>
@@ -1046,7 +1042,7 @@
           <w:hyperlink w:anchor="_Toc486087603" w:history="1">
             <w:r>
               <w:rPr>
-                <w:rStyle w:val="Hyperlink"/>
+                <w:rStyle w:val="Lienhypertexte"/>
                 <w:noProof/>
                 <w:lang w:val="fr-CA"/>
               </w:rPr>
@@ -1104,7 +1100,7 @@
         </w:p>
         <w:p>
           <w:pPr>
-            <w:pStyle w:val="TOC2"/>
+            <w:pStyle w:val="TM2"/>
             <w:tabs>
               <w:tab w:val="right" w:leader="dot" w:pos="9350"/>
             </w:tabs>
@@ -1117,7 +1113,7 @@
           <w:hyperlink w:anchor="_Toc486087604" w:history="1">
             <w:r>
               <w:rPr>
-                <w:rStyle w:val="Hyperlink"/>
+                <w:rStyle w:val="Lienhypertexte"/>
                 <w:noProof/>
                 <w:lang w:val="fr-CA"/>
               </w:rPr>
@@ -1175,7 +1171,7 @@
         </w:p>
         <w:p>
           <w:pPr>
-            <w:pStyle w:val="TOC2"/>
+            <w:pStyle w:val="TM2"/>
             <w:tabs>
               <w:tab w:val="right" w:leader="dot" w:pos="9350"/>
             </w:tabs>
@@ -1188,7 +1184,7 @@
           <w:hyperlink w:anchor="_Toc486087605" w:history="1">
             <w:r>
               <w:rPr>
-                <w:rStyle w:val="Hyperlink"/>
+                <w:rStyle w:val="Lienhypertexte"/>
                 <w:noProof/>
                 <w:lang w:val="fr-CA"/>
               </w:rPr>
@@ -1246,7 +1242,7 @@
         </w:p>
         <w:p>
           <w:pPr>
-            <w:pStyle w:val="TOC3"/>
+            <w:pStyle w:val="TM3"/>
             <w:tabs>
               <w:tab w:val="right" w:leader="dot" w:pos="9350"/>
             </w:tabs>
@@ -1259,7 +1255,7 @@
           <w:hyperlink w:anchor="_Toc486087606" w:history="1">
             <w:r>
               <w:rPr>
-                <w:rStyle w:val="Hyperlink"/>
+                <w:rStyle w:val="Lienhypertexte"/>
                 <w:noProof/>
                 <w:lang w:val="fr-CA"/>
               </w:rPr>
@@ -1317,7 +1313,7 @@
         </w:p>
         <w:p>
           <w:pPr>
-            <w:pStyle w:val="TOC3"/>
+            <w:pStyle w:val="TM3"/>
             <w:tabs>
               <w:tab w:val="right" w:leader="dot" w:pos="9350"/>
             </w:tabs>
@@ -1330,7 +1326,7 @@
           <w:hyperlink w:anchor="_Toc486087607" w:history="1">
             <w:r>
               <w:rPr>
-                <w:rStyle w:val="Hyperlink"/>
+                <w:rStyle w:val="Lienhypertexte"/>
                 <w:noProof/>
                 <w:lang w:val="fr-CA"/>
               </w:rPr>
@@ -1388,7 +1384,7 @@
         </w:p>
         <w:p>
           <w:pPr>
-            <w:pStyle w:val="TOC3"/>
+            <w:pStyle w:val="TM3"/>
             <w:tabs>
               <w:tab w:val="right" w:leader="dot" w:pos="9350"/>
             </w:tabs>
@@ -1401,7 +1397,7 @@
           <w:hyperlink w:anchor="_Toc486087608" w:history="1">
             <w:r>
               <w:rPr>
-                <w:rStyle w:val="Hyperlink"/>
+                <w:rStyle w:val="Lienhypertexte"/>
                 <w:noProof/>
                 <w:lang w:val="fr-CA"/>
               </w:rPr>
@@ -1459,7 +1455,7 @@
         </w:p>
         <w:p>
           <w:pPr>
-            <w:pStyle w:val="TOC3"/>
+            <w:pStyle w:val="TM3"/>
             <w:tabs>
               <w:tab w:val="right" w:leader="dot" w:pos="9350"/>
             </w:tabs>
@@ -1472,7 +1468,7 @@
           <w:hyperlink w:anchor="_Toc486087609" w:history="1">
             <w:r>
               <w:rPr>
-                <w:rStyle w:val="Hyperlink"/>
+                <w:rStyle w:val="Lienhypertexte"/>
                 <w:noProof/>
                 <w:lang w:val="fr-CA"/>
               </w:rPr>
@@ -1530,7 +1526,7 @@
         </w:p>
         <w:p>
           <w:pPr>
-            <w:pStyle w:val="TOC3"/>
+            <w:pStyle w:val="TM3"/>
             <w:tabs>
               <w:tab w:val="right" w:leader="dot" w:pos="9350"/>
             </w:tabs>
@@ -1543,7 +1539,7 @@
           <w:hyperlink w:anchor="_Toc486087610" w:history="1">
             <w:r>
               <w:rPr>
-                <w:rStyle w:val="Hyperlink"/>
+                <w:rStyle w:val="Lienhypertexte"/>
                 <w:noProof/>
                 <w:lang w:val="fr-CA"/>
               </w:rPr>
@@ -1601,7 +1597,7 @@
         </w:p>
         <w:p>
           <w:pPr>
-            <w:pStyle w:val="TOC3"/>
+            <w:pStyle w:val="TM3"/>
             <w:tabs>
               <w:tab w:val="right" w:leader="dot" w:pos="9350"/>
             </w:tabs>
@@ -1614,7 +1610,7 @@
           <w:hyperlink w:anchor="_Toc486087611" w:history="1">
             <w:r>
               <w:rPr>
-                <w:rStyle w:val="Hyperlink"/>
+                <w:rStyle w:val="Lienhypertexte"/>
                 <w:noProof/>
                 <w:lang w:val="fr-CA"/>
               </w:rPr>
@@ -1672,7 +1668,7 @@
         </w:p>
         <w:p>
           <w:pPr>
-            <w:pStyle w:val="TOC2"/>
+            <w:pStyle w:val="TM2"/>
             <w:tabs>
               <w:tab w:val="right" w:leader="dot" w:pos="9350"/>
             </w:tabs>
@@ -1685,7 +1681,7 @@
           <w:hyperlink w:anchor="_Toc486087612" w:history="1">
             <w:r>
               <w:rPr>
-                <w:rStyle w:val="Hyperlink"/>
+                <w:rStyle w:val="Lienhypertexte"/>
                 <w:noProof/>
                 <w:lang w:val="fr-CA"/>
               </w:rPr>
@@ -1743,7 +1739,7 @@
         </w:p>
         <w:p>
           <w:pPr>
-            <w:pStyle w:val="TOC1"/>
+            <w:pStyle w:val="TM1"/>
             <w:tabs>
               <w:tab w:val="right" w:leader="dot" w:pos="9350"/>
             </w:tabs>
@@ -1756,7 +1752,7 @@
           <w:hyperlink w:anchor="_Toc486087613" w:history="1">
             <w:r>
               <w:rPr>
-                <w:rStyle w:val="Hyperlink"/>
+                <w:rStyle w:val="Lienhypertexte"/>
                 <w:noProof/>
                 <w:lang w:val="fr-CA"/>
               </w:rPr>
@@ -1814,7 +1810,7 @@
         </w:p>
         <w:p>
           <w:pPr>
-            <w:pStyle w:val="TOC2"/>
+            <w:pStyle w:val="TM2"/>
             <w:tabs>
               <w:tab w:val="right" w:leader="dot" w:pos="9350"/>
             </w:tabs>
@@ -1827,7 +1823,7 @@
           <w:hyperlink w:anchor="_Toc486087614" w:history="1">
             <w:r>
               <w:rPr>
-                <w:rStyle w:val="Hyperlink"/>
+                <w:rStyle w:val="Lienhypertexte"/>
                 <w:noProof/>
                 <w:lang w:val="fr-CA"/>
               </w:rPr>
@@ -1885,7 +1881,7 @@
         </w:p>
         <w:p>
           <w:pPr>
-            <w:pStyle w:val="TOC2"/>
+            <w:pStyle w:val="TM2"/>
             <w:tabs>
               <w:tab w:val="right" w:leader="dot" w:pos="9350"/>
             </w:tabs>
@@ -1898,7 +1894,7 @@
           <w:hyperlink w:anchor="_Toc486087615" w:history="1">
             <w:r>
               <w:rPr>
-                <w:rStyle w:val="Hyperlink"/>
+                <w:rStyle w:val="Lienhypertexte"/>
                 <w:noProof/>
                 <w:lang w:val="fr-CA"/>
               </w:rPr>
@@ -1956,7 +1952,7 @@
         </w:p>
         <w:p>
           <w:pPr>
-            <w:pStyle w:val="TOC2"/>
+            <w:pStyle w:val="TM2"/>
             <w:tabs>
               <w:tab w:val="right" w:leader="dot" w:pos="9350"/>
             </w:tabs>
@@ -1969,7 +1965,7 @@
           <w:hyperlink w:anchor="_Toc486087616" w:history="1">
             <w:r>
               <w:rPr>
-                <w:rStyle w:val="Hyperlink"/>
+                <w:rStyle w:val="Lienhypertexte"/>
                 <w:noProof/>
                 <w:lang w:val="fr-CA"/>
               </w:rPr>
@@ -2027,7 +2023,7 @@
         </w:p>
         <w:p>
           <w:pPr>
-            <w:pStyle w:val="TOC1"/>
+            <w:pStyle w:val="TM1"/>
             <w:tabs>
               <w:tab w:val="right" w:leader="dot" w:pos="9350"/>
             </w:tabs>
@@ -2040,7 +2036,7 @@
           <w:hyperlink w:anchor="_Toc486087617" w:history="1">
             <w:r>
               <w:rPr>
-                <w:rStyle w:val="Hyperlink"/>
+                <w:rStyle w:val="Lienhypertexte"/>
                 <w:noProof/>
                 <w:lang w:val="fr-CA"/>
               </w:rPr>
@@ -2135,7 +2131,7 @@
     </w:p>
     <w:p>
       <w:pPr>
-        <w:pStyle w:val="TableofFigures"/>
+        <w:pStyle w:val="Tabledesillustrations"/>
         <w:tabs>
           <w:tab w:val="right" w:leader="dot" w:pos="9350"/>
         </w:tabs>
@@ -2172,7 +2168,7 @@
       <w:hyperlink w:anchor="_Toc486087618" w:history="1">
         <w:r>
           <w:rPr>
-            <w:rStyle w:val="Hyperlink"/>
+            <w:rStyle w:val="Lienhypertexte"/>
             <w:noProof/>
             <w:lang w:val="fr-CA"/>
           </w:rPr>
@@ -2230,7 +2226,7 @@
     </w:p>
     <w:p>
       <w:pPr>
-        <w:pStyle w:val="TableofFigures"/>
+        <w:pStyle w:val="Tabledesillustrations"/>
         <w:tabs>
           <w:tab w:val="right" w:leader="dot" w:pos="9350"/>
         </w:tabs>
@@ -2243,7 +2239,7 @@
       <w:hyperlink w:anchor="_Toc486087619" w:history="1">
         <w:r>
           <w:rPr>
-            <w:rStyle w:val="Hyperlink"/>
+            <w:rStyle w:val="Lienhypertexte"/>
             <w:noProof/>
             <w:lang w:val="fr-CA"/>
           </w:rPr>
@@ -2301,7 +2297,7 @@
     </w:p>
     <w:p>
       <w:pPr>
-        <w:pStyle w:val="TableofFigures"/>
+        <w:pStyle w:val="Tabledesillustrations"/>
         <w:tabs>
           <w:tab w:val="right" w:leader="dot" w:pos="9350"/>
         </w:tabs>
@@ -2314,7 +2310,7 @@
       <w:hyperlink w:anchor="_Toc486087620" w:history="1">
         <w:r>
           <w:rPr>
-            <w:rStyle w:val="Hyperlink"/>
+            <w:rStyle w:val="Lienhypertexte"/>
             <w:noProof/>
           </w:rPr>
           <w:t>Figure 3 - Fabrique d'entête</w:t>
@@ -2371,7 +2367,7 @@
     </w:p>
     <w:p>
       <w:pPr>
-        <w:pStyle w:val="TableofFigures"/>
+        <w:pStyle w:val="Tabledesillustrations"/>
         <w:tabs>
           <w:tab w:val="right" w:leader="dot" w:pos="9350"/>
         </w:tabs>
@@ -2384,7 +2380,7 @@
       <w:hyperlink w:anchor="_Toc486087621" w:history="1">
         <w:r>
           <w:rPr>
-            <w:rStyle w:val="Hyperlink"/>
+            <w:rStyle w:val="Lienhypertexte"/>
             <w:noProof/>
             <w:lang w:val="fr-CA"/>
           </w:rPr>
@@ -2442,7 +2438,7 @@
     </w:p>
     <w:p>
       <w:pPr>
-        <w:pStyle w:val="TableofFigures"/>
+        <w:pStyle w:val="Tabledesillustrations"/>
         <w:tabs>
           <w:tab w:val="right" w:leader="dot" w:pos="9350"/>
         </w:tabs>
@@ -2455,7 +2451,7 @@
       <w:hyperlink w:anchor="_Toc486087622" w:history="1">
         <w:r>
           <w:rPr>
-            <w:rStyle w:val="Hyperlink"/>
+            <w:rStyle w:val="Lienhypertexte"/>
             <w:noProof/>
           </w:rPr>
           <w:t>Figure 5 - Variables du problème</w:t>
@@ -2512,7 +2508,7 @@
     </w:p>
     <w:p>
       <w:pPr>
-        <w:pStyle w:val="TableofFigures"/>
+        <w:pStyle w:val="Tabledesillustrations"/>
         <w:tabs>
           <w:tab w:val="right" w:leader="dot" w:pos="9350"/>
         </w:tabs>
@@ -2525,11 +2521,27 @@
       <w:hyperlink w:anchor="_Toc486087623" w:history="1">
         <w:r>
           <w:rPr>
-            <w:rStyle w:val="Hyperlink"/>
+            <w:rStyle w:val="Lienhypertexte"/>
             <w:noProof/>
             <w:lang w:val="fr-CA"/>
           </w:rPr>
-          <w:t>Figure 6 - Initialisation des dimension de la télévision</w:t>
+          <w:t>Figure 6 - Initialisation des dimension</w:t>
+        </w:r>
+        <w:r>
+          <w:rPr>
+            <w:rStyle w:val="Lienhypertexte"/>
+            <w:noProof/>
+            <w:lang w:val="fr-CA"/>
+          </w:rPr>
+          <w:t>s</w:t>
+        </w:r>
+        <w:r>
+          <w:rPr>
+            <w:rStyle w:val="Lienhypertexte"/>
+            <w:noProof/>
+            <w:lang w:val="fr-CA"/>
+          </w:rPr>
+          <w:t xml:space="preserve"> de la télévision</w:t>
         </w:r>
         <w:r>
           <w:rPr>
@@ -2583,7 +2595,7 @@
     </w:p>
     <w:p>
       <w:pPr>
-        <w:pStyle w:val="TableofFigures"/>
+        <w:pStyle w:val="Tabledesillustrations"/>
         <w:tabs>
           <w:tab w:val="right" w:leader="dot" w:pos="9350"/>
         </w:tabs>
@@ -2596,7 +2608,7 @@
       <w:hyperlink w:anchor="_Toc486087624" w:history="1">
         <w:r>
           <w:rPr>
-            <w:rStyle w:val="Hyperlink"/>
+            <w:rStyle w:val="Lienhypertexte"/>
             <w:noProof/>
             <w:lang w:val="fr-CA"/>
           </w:rPr>
@@ -2654,7 +2666,7 @@
     </w:p>
     <w:p>
       <w:pPr>
-        <w:pStyle w:val="TableofFigures"/>
+        <w:pStyle w:val="Tabledesillustrations"/>
         <w:tabs>
           <w:tab w:val="right" w:leader="dot" w:pos="9350"/>
         </w:tabs>
@@ -2667,7 +2679,7 @@
       <w:hyperlink w:anchor="_Toc486087625" w:history="1">
         <w:r>
           <w:rPr>
-            <w:rStyle w:val="Hyperlink"/>
+            <w:rStyle w:val="Lienhypertexte"/>
             <w:noProof/>
             <w:lang w:val="fr-CA"/>
           </w:rPr>
@@ -2725,7 +2737,7 @@
     </w:p>
     <w:p>
       <w:pPr>
-        <w:pStyle w:val="TableofFigures"/>
+        <w:pStyle w:val="Tabledesillustrations"/>
         <w:tabs>
           <w:tab w:val="right" w:leader="dot" w:pos="9350"/>
         </w:tabs>
@@ -2738,7 +2750,7 @@
       <w:hyperlink w:anchor="_Toc486087626" w:history="1">
         <w:r>
           <w:rPr>
-            <w:rStyle w:val="Hyperlink"/>
+            <w:rStyle w:val="Lienhypertexte"/>
             <w:noProof/>
           </w:rPr>
           <w:t>Figure 9 - Implémentation de DIBR</w:t>
@@ -2831,7 +2843,7 @@
     </w:p>
     <w:p>
       <w:pPr>
-        <w:pStyle w:val="Heading1"/>
+        <w:pStyle w:val="Titre1"/>
         <w:jc w:val="both"/>
         <w:rPr>
           <w:lang w:val="fr-CA"/>
@@ -2944,7 +2956,19 @@
         <w:rPr>
           <w:lang w:val="fr-CA"/>
         </w:rPr>
-        <w:t xml:space="preserve">progrès des technologies et des techniques afin de recréer des images en 3 dimensions.   </w:t>
+        <w:t>progrès des technologies et des techniques</w:t>
+      </w:r>
+      <w:r>
+        <w:rPr>
+          <w:lang w:val="fr-CA"/>
+        </w:rPr>
+        <w:t xml:space="preserve"> afin de recréer des images en trois</w:t>
+      </w:r>
+      <w:r>
+        <w:rPr>
+          <w:lang w:val="fr-CA"/>
+        </w:rPr>
+        <w:t xml:space="preserve"> dimensions.   </w:t>
       </w:r>
     </w:p>
     <w:p>
@@ -3301,7 +3325,7 @@
     </w:p>
     <w:p>
       <w:pPr>
-        <w:pStyle w:val="Heading1"/>
+        <w:pStyle w:val="Titre1"/>
         <w:jc w:val="both"/>
         <w:rPr>
           <w:lang w:val="fr-CA"/>
@@ -3325,7 +3349,7 @@
     </w:p>
     <w:p>
       <w:pPr>
-        <w:pStyle w:val="Heading2"/>
+        <w:pStyle w:val="Titre2"/>
         <w:rPr>
           <w:lang w:val="fr-CA"/>
         </w:rPr>
@@ -3533,7 +3557,7 @@
     </w:p>
     <w:p>
       <w:pPr>
-        <w:pStyle w:val="Heading2"/>
+        <w:pStyle w:val="Titre2"/>
         <w:rPr>
           <w:lang w:val="fr-CA"/>
         </w:rPr>
@@ -3549,15 +3573,15 @@
     </w:p>
     <w:p>
       <w:pPr>
-        <w:pStyle w:val="NoSpacing"/>
-        <w:rPr>
-          <w:lang w:val="fr-CA"/>
-        </w:rPr>
-      </w:pPr>
-    </w:p>
-    <w:p>
-      <w:pPr>
-        <w:pStyle w:val="NoSpacing"/>
+        <w:pStyle w:val="Sansinterligne"/>
+        <w:rPr>
+          <w:lang w:val="fr-CA"/>
+        </w:rPr>
+      </w:pPr>
+    </w:p>
+    <w:p>
+      <w:pPr>
+        <w:pStyle w:val="Sansinterligne"/>
         <w:rPr>
           <w:lang w:val="fr-CA"/>
         </w:rPr>
@@ -3607,15 +3631,15 @@
     </w:p>
     <w:p>
       <w:pPr>
-        <w:pStyle w:val="NoSpacing"/>
-        <w:rPr>
-          <w:lang w:val="fr-CA"/>
-        </w:rPr>
-      </w:pPr>
-    </w:p>
-    <w:p>
-      <w:pPr>
-        <w:pStyle w:val="NoSpacing"/>
+        <w:pStyle w:val="Sansinterligne"/>
+        <w:rPr>
+          <w:lang w:val="fr-CA"/>
+        </w:rPr>
+      </w:pPr>
+    </w:p>
+    <w:p>
+      <w:pPr>
+        <w:pStyle w:val="Sansinterligne"/>
         <w:rPr>
           <w:lang w:val="fr-CA"/>
         </w:rPr>
@@ -3652,15 +3676,15 @@
             <v:path o:extrusionok="f" gradientshapeok="t" o:connecttype="rect"/>
             <o:lock v:ext="edit" aspectratio="t"/>
           </v:shapetype>
-          <v:shape id="_x0000_i1025" type="#_x0000_t75" style="width:467.4pt;height:247.8pt">
-            <v:imagedata r:id="rId15" o:title="algoDIBR"/>
+          <v:shape id="_x0000_i1025" type="#_x0000_t75" style="width:467.6pt;height:247.6pt">
+            <v:imagedata r:id="rId11" o:title="algoDIBR"/>
           </v:shape>
         </w:pict>
       </w:r>
     </w:p>
     <w:p>
       <w:pPr>
-        <w:pStyle w:val="Caption"/>
+        <w:pStyle w:val="Lgende"/>
         <w:jc w:val="center"/>
         <w:rPr>
           <w:lang w:val="fr-CA"/>
@@ -3705,7 +3729,7 @@
     </w:p>
     <w:p>
       <w:pPr>
-        <w:pStyle w:val="Heading3"/>
+        <w:pStyle w:val="Titre3"/>
         <w:rPr>
           <w:lang w:val="fr-CA"/>
         </w:rPr>
@@ -3730,7 +3754,7 @@
     </w:p>
     <w:p>
       <w:pPr>
-        <w:pStyle w:val="Heading3"/>
+        <w:pStyle w:val="Titre3"/>
         <w:rPr>
           <w:lang w:val="fr-CA"/>
         </w:rPr>
@@ -3753,7 +3777,7 @@
     </w:p>
     <w:p>
       <w:pPr>
-        <w:pStyle w:val="NoSpacing"/>
+        <w:pStyle w:val="Sansinterligne"/>
         <w:ind w:left="360"/>
         <w:jc w:val="both"/>
         <w:rPr>
@@ -3776,7 +3800,7 @@
         <w:rPr>
           <w:lang w:val="fr-CA"/>
         </w:rPr>
-        <w:t xml:space="preserve"> Ces étapes ont étés effectué</w:t>
+        <w:t xml:space="preserve"> Ces étapes ont été effectué</w:t>
       </w:r>
       <w:r>
         <w:rPr>
@@ -3793,7 +3817,7 @@
     </w:p>
     <w:p>
       <w:pPr>
-        <w:pStyle w:val="NoSpacing"/>
+        <w:pStyle w:val="Sansinterligne"/>
         <w:ind w:left="360"/>
         <w:jc w:val="both"/>
         <w:rPr>
@@ -3803,7 +3827,7 @@
     </w:p>
     <w:p>
       <w:pPr>
-        <w:pStyle w:val="NoSpacing"/>
+        <w:pStyle w:val="Sansinterligne"/>
         <w:ind w:left="360"/>
         <w:jc w:val="both"/>
         <w:rPr>
@@ -3881,7 +3905,7 @@
     </w:p>
     <w:p>
       <w:pPr>
-        <w:pStyle w:val="NoSpacing"/>
+        <w:pStyle w:val="Sansinterligne"/>
         <w:ind w:left="360"/>
         <w:jc w:val="both"/>
         <w:rPr>
@@ -3891,7 +3915,7 @@
     </w:p>
     <w:p>
       <w:pPr>
-        <w:pStyle w:val="NoSpacing"/>
+        <w:pStyle w:val="Sansinterligne"/>
         <w:ind w:left="360"/>
         <w:jc w:val="both"/>
         <w:rPr>
@@ -3921,7 +3945,7 @@
     </w:p>
     <w:p>
       <w:pPr>
-        <w:pStyle w:val="NoSpacing"/>
+        <w:pStyle w:val="Sansinterligne"/>
         <w:ind w:left="360" w:firstLine="360"/>
         <w:jc w:val="both"/>
         <w:rPr>
@@ -3945,7 +3969,7 @@
     </w:p>
     <w:p>
       <w:pPr>
-        <w:pStyle w:val="NoSpacing"/>
+        <w:pStyle w:val="Sansinterligne"/>
         <w:ind w:left="360" w:firstLine="360"/>
         <w:jc w:val="both"/>
         <w:rPr>
@@ -3961,7 +3985,7 @@
     </w:p>
     <w:p>
       <w:pPr>
-        <w:pStyle w:val="NoSpacing"/>
+        <w:pStyle w:val="Sansinterligne"/>
         <w:ind w:left="360" w:firstLine="360"/>
         <w:jc w:val="both"/>
         <w:rPr>
@@ -3991,7 +4015,7 @@
     </w:p>
     <w:p>
       <w:pPr>
-        <w:pStyle w:val="NoSpacing"/>
+        <w:pStyle w:val="Sansinterligne"/>
         <w:ind w:left="360" w:firstLine="360"/>
         <w:jc w:val="both"/>
         <w:rPr>
@@ -4015,15 +4039,15 @@
     </w:p>
     <w:p>
       <w:pPr>
-        <w:pStyle w:val="NoSpacing"/>
-        <w:rPr>
-          <w:lang w:val="fr-CA"/>
-        </w:rPr>
-      </w:pPr>
-    </w:p>
-    <w:p>
-      <w:pPr>
-        <w:pStyle w:val="Heading3"/>
+        <w:pStyle w:val="Sansinterligne"/>
+        <w:rPr>
+          <w:lang w:val="fr-CA"/>
+        </w:rPr>
+      </w:pPr>
+    </w:p>
+    <w:p>
+      <w:pPr>
+        <w:pStyle w:val="Titre3"/>
         <w:rPr>
           <w:lang w:val="fr-CA"/>
         </w:rPr>
@@ -4086,7 +4110,7 @@
     </w:p>
     <w:p>
       <w:pPr>
-        <w:pStyle w:val="Heading4"/>
+        <w:pStyle w:val="Titre4"/>
         <w:numPr>
           <w:ilvl w:val="0"/>
           <w:numId w:val="2"/>
@@ -4105,7 +4129,7 @@
     </w:p>
     <w:p>
       <w:pPr>
-        <w:pStyle w:val="NoSpacing"/>
+        <w:pStyle w:val="Sansinterligne"/>
         <w:ind w:left="720"/>
         <w:jc w:val="both"/>
         <w:rPr>
@@ -4202,7 +4226,7 @@
     </w:p>
     <w:p>
       <w:pPr>
-        <w:pStyle w:val="NoSpacing"/>
+        <w:pStyle w:val="Sansinterligne"/>
         <w:ind w:left="720"/>
         <w:jc w:val="both"/>
         <w:rPr>
@@ -4212,7 +4236,7 @@
     </w:p>
     <w:p>
       <w:pPr>
-        <w:pStyle w:val="NoSpacing"/>
+        <w:pStyle w:val="Sansinterligne"/>
         <w:ind w:left="720"/>
         <w:jc w:val="both"/>
         <w:rPr>
@@ -4228,7 +4252,7 @@
     </w:p>
     <w:p>
       <w:pPr>
-        <w:pStyle w:val="NoSpacing"/>
+        <w:pStyle w:val="Sansinterligne"/>
         <w:ind w:left="720"/>
         <w:jc w:val="both"/>
         <w:rPr>
@@ -4343,7 +4367,7 @@
     </w:p>
     <w:p>
       <w:pPr>
-        <w:pStyle w:val="NoSpacing"/>
+        <w:pStyle w:val="Sansinterligne"/>
         <w:ind w:left="720"/>
         <w:jc w:val="both"/>
         <w:rPr>
@@ -4359,7 +4383,7 @@
     </w:p>
     <w:p>
       <w:pPr>
-        <w:pStyle w:val="NoSpacing"/>
+        <w:pStyle w:val="Sansinterligne"/>
         <w:ind w:left="720"/>
         <w:jc w:val="both"/>
         <w:rPr>
@@ -4369,7 +4393,7 @@
     </w:p>
     <w:p>
       <w:pPr>
-        <w:pStyle w:val="NoSpacing"/>
+        <w:pStyle w:val="Sansinterligne"/>
         <w:ind w:left="720"/>
         <w:jc w:val="both"/>
         <w:rPr>
@@ -4398,20 +4422,12 @@
         <w:rPr>
           <w:lang w:val="fr-CA"/>
         </w:rPr>
-        <w:t xml:space="preserve">1651 </w:t>
-      </w:r>
-      <w:proofErr w:type="spellStart"/>
-      <w:r>
-        <w:rPr>
-          <w:lang w:val="fr-CA"/>
-        </w:rPr>
-        <w:t>mm.</w:t>
-      </w:r>
-      <w:proofErr w:type="spellEnd"/>
-    </w:p>
-    <w:p>
-      <w:pPr>
-        <w:pStyle w:val="NoSpacing"/>
+        <w:t>1651 mm</w:t>
+      </w:r>
+    </w:p>
+    <w:p>
+      <w:pPr>
+        <w:pStyle w:val="Sansinterligne"/>
         <w:ind w:left="720"/>
         <w:jc w:val="both"/>
         <w:rPr>
@@ -4447,7 +4463,7 @@
     </w:p>
     <w:p>
       <w:pPr>
-        <w:pStyle w:val="NoSpacing"/>
+        <w:pStyle w:val="Sansinterligne"/>
         <w:ind w:left="720"/>
         <w:jc w:val="both"/>
         <w:rPr>
@@ -4483,7 +4499,7 @@
     </w:p>
     <w:p>
       <w:pPr>
-        <w:pStyle w:val="NoSpacing"/>
+        <w:pStyle w:val="Sansinterligne"/>
         <w:ind w:left="720"/>
         <w:rPr>
           <w:lang w:val="fr-CA"/>
@@ -4492,7 +4508,7 @@
     </w:p>
     <w:p>
       <w:pPr>
-        <w:pStyle w:val="NoSpacing"/>
+        <w:pStyle w:val="Sansinterligne"/>
         <w:ind w:left="720"/>
         <w:rPr>
           <w:rFonts w:eastAsiaTheme="minorEastAsia"/>
@@ -4571,7 +4587,7 @@
     </w:p>
     <w:p>
       <w:pPr>
-        <w:pStyle w:val="NoSpacing"/>
+        <w:pStyle w:val="Sansinterligne"/>
         <w:ind w:left="720"/>
         <w:rPr>
           <w:rFonts w:eastAsiaTheme="minorEastAsia"/>
@@ -4581,7 +4597,7 @@
     </w:p>
     <w:p>
       <w:pPr>
-        <w:pStyle w:val="NoSpacing"/>
+        <w:pStyle w:val="Sansinterligne"/>
         <w:ind w:left="720"/>
         <w:rPr>
           <w:rFonts w:eastAsiaTheme="minorEastAsia"/>
@@ -4638,7 +4654,7 @@
     </w:p>
     <w:p>
       <w:pPr>
-        <w:pStyle w:val="NoSpacing"/>
+        <w:pStyle w:val="Sansinterligne"/>
         <w:ind w:left="720"/>
         <w:rPr>
           <w:lang w:val="fr-CA"/>
@@ -4653,7 +4669,7 @@
     </w:p>
     <w:p>
       <w:pPr>
-        <w:pStyle w:val="NoSpacing"/>
+        <w:pStyle w:val="Sansinterligne"/>
         <w:ind w:left="720"/>
         <w:rPr>
           <w:rFonts w:eastAsiaTheme="minorEastAsia"/>
@@ -4818,7 +4834,7 @@
     </w:p>
     <w:p>
       <w:pPr>
-        <w:pStyle w:val="NoSpacing"/>
+        <w:pStyle w:val="Sansinterligne"/>
         <w:ind w:left="720"/>
         <w:rPr>
           <w:rFonts w:eastAsiaTheme="minorEastAsia"/>
@@ -4828,7 +4844,7 @@
     </w:p>
     <w:p>
       <w:pPr>
-        <w:pStyle w:val="NoSpacing"/>
+        <w:pStyle w:val="Sansinterligne"/>
         <w:ind w:left="720"/>
         <w:rPr>
           <w:rFonts w:eastAsiaTheme="minorEastAsia"/>
@@ -4936,7 +4952,7 @@
     </w:p>
     <w:p>
       <w:pPr>
-        <w:pStyle w:val="NoSpacing"/>
+        <w:pStyle w:val="Sansinterligne"/>
         <w:ind w:left="720"/>
         <w:rPr>
           <w:lang w:val="fr-CA"/>
@@ -4945,7 +4961,7 @@
     </w:p>
     <w:p>
       <w:pPr>
-        <w:pStyle w:val="NoSpacing"/>
+        <w:pStyle w:val="Sansinterligne"/>
         <w:ind w:left="720"/>
         <w:rPr>
           <w:lang w:val="fr-CA"/>
@@ -5045,7 +5061,7 @@
     </w:p>
     <w:p>
       <w:pPr>
-        <w:pStyle w:val="NoSpacing"/>
+        <w:pStyle w:val="Sansinterligne"/>
         <w:ind w:left="720"/>
         <w:rPr>
           <w:rFonts w:eastAsiaTheme="minorEastAsia"/>
@@ -5066,7 +5082,7 @@
     </w:p>
     <w:p>
       <w:pPr>
-        <w:pStyle w:val="NoSpacing"/>
+        <w:pStyle w:val="Sansinterligne"/>
         <w:ind w:left="720"/>
         <w:rPr>
           <w:rFonts w:eastAsiaTheme="minorEastAsia"/>
@@ -5076,7 +5092,7 @@
     </w:p>
     <w:p>
       <w:pPr>
-        <w:pStyle w:val="NoSpacing"/>
+        <w:pStyle w:val="Sansinterligne"/>
         <w:ind w:left="720"/>
         <w:rPr>
           <w:rFonts w:eastAsiaTheme="minorEastAsia"/>
@@ -5097,7 +5113,7 @@
     </w:p>
     <w:p>
       <w:pPr>
-        <w:pStyle w:val="NoSpacing"/>
+        <w:pStyle w:val="Sansinterligne"/>
         <w:ind w:left="720"/>
         <w:rPr>
           <w:lang w:val="fr-CA"/>
@@ -5113,7 +5129,7 @@
     </w:p>
     <w:p>
       <w:pPr>
-        <w:pStyle w:val="Heading4"/>
+        <w:pStyle w:val="Titre4"/>
         <w:numPr>
           <w:ilvl w:val="0"/>
           <w:numId w:val="2"/>
@@ -5131,7 +5147,7 @@
     </w:p>
     <w:p>
       <w:pPr>
-        <w:pStyle w:val="NoSpacing"/>
+        <w:pStyle w:val="Sansinterligne"/>
         <w:ind w:left="720"/>
         <w:rPr>
           <w:lang w:val="fr-CA"/>
@@ -5152,7 +5168,7 @@
     </w:p>
     <w:p>
       <w:pPr>
-        <w:pStyle w:val="NoSpacing"/>
+        <w:pStyle w:val="Sansinterligne"/>
         <w:ind w:left="720"/>
         <w:rPr>
           <w:lang w:val="fr-CA"/>
@@ -5167,7 +5183,7 @@
     </w:p>
     <w:p>
       <w:pPr>
-        <w:pStyle w:val="NoSpacing"/>
+        <w:pStyle w:val="Sansinterligne"/>
         <w:ind w:left="720"/>
         <w:rPr>
           <w:rFonts w:eastAsiaTheme="minorEastAsia"/>
@@ -5416,7 +5432,7 @@
     </w:p>
     <w:p>
       <w:pPr>
-        <w:pStyle w:val="NoSpacing"/>
+        <w:pStyle w:val="Sansinterligne"/>
         <w:ind w:left="720"/>
         <w:rPr>
           <w:rFonts w:eastAsiaTheme="minorEastAsia"/>
@@ -5426,7 +5442,7 @@
     </w:p>
     <w:p>
       <w:pPr>
-        <w:pStyle w:val="NoSpacing"/>
+        <w:pStyle w:val="Sansinterligne"/>
         <w:ind w:left="720"/>
         <w:rPr>
           <w:rFonts w:eastAsiaTheme="minorEastAsia"/>
@@ -5488,7 +5504,7 @@
     </w:p>
     <w:p>
       <w:pPr>
-        <w:pStyle w:val="NoSpacing"/>
+        <w:pStyle w:val="Sansinterligne"/>
         <w:ind w:left="720"/>
         <w:rPr>
           <w:rFonts w:eastAsiaTheme="minorEastAsia"/>
@@ -5550,7 +5566,7 @@
     </w:p>
     <w:p>
       <w:pPr>
-        <w:pStyle w:val="NoSpacing"/>
+        <w:pStyle w:val="Sansinterligne"/>
         <w:ind w:left="720"/>
         <w:rPr>
           <w:rFonts w:eastAsiaTheme="minorEastAsia"/>
@@ -5596,7 +5612,7 @@
     </w:p>
     <w:p>
       <w:pPr>
-        <w:pStyle w:val="NoSpacing"/>
+        <w:pStyle w:val="Sansinterligne"/>
         <w:ind w:left="720"/>
         <w:rPr>
           <w:rFonts w:eastAsiaTheme="minorEastAsia"/>
@@ -5606,7 +5622,7 @@
     </w:p>
     <w:p>
       <w:pPr>
-        <w:pStyle w:val="NoSpacing"/>
+        <w:pStyle w:val="Sansinterligne"/>
         <w:ind w:left="720"/>
         <w:rPr>
           <w:rFonts w:eastAsiaTheme="minorEastAsia"/>
@@ -5616,7 +5632,7 @@
     </w:p>
     <w:p>
       <w:pPr>
-        <w:pStyle w:val="NoSpacing"/>
+        <w:pStyle w:val="Sansinterligne"/>
         <w:ind w:left="720"/>
         <w:rPr>
           <w:rFonts w:eastAsiaTheme="minorEastAsia"/>
@@ -5650,7 +5666,7 @@
     </w:p>
     <w:p>
       <w:pPr>
-        <w:pStyle w:val="NoSpacing"/>
+        <w:pStyle w:val="Sansinterligne"/>
         <w:keepNext/>
         <w:ind w:left="720"/>
         <w:jc w:val="center"/>
@@ -5661,15 +5677,15 @@
           <w:lang w:val="fr-CA"/>
         </w:rPr>
         <w:pict>
-          <v:shape id="_x0000_i1026" type="#_x0000_t75" style="width:337.2pt;height:197.4pt">
-            <v:imagedata r:id="rId16" o:title="mapper" croptop="8366f"/>
+          <v:shape id="_x0000_i1026" type="#_x0000_t75" style="width:337.6pt;height:197.2pt">
+            <v:imagedata r:id="rId12" o:title="mapper" croptop="8366f"/>
           </v:shape>
         </w:pict>
       </w:r>
     </w:p>
     <w:p>
       <w:pPr>
-        <w:pStyle w:val="Caption"/>
+        <w:pStyle w:val="Lgende"/>
         <w:jc w:val="center"/>
         <w:rPr>
           <w:lang w:val="fr-CA"/>
@@ -5737,7 +5753,7 @@
     </w:p>
     <w:p>
       <w:pPr>
-        <w:pStyle w:val="NoSpacing"/>
+        <w:pStyle w:val="Sansinterligne"/>
         <w:ind w:left="720"/>
         <w:rPr>
           <w:lang w:val="fr-CA"/>
@@ -5769,7 +5785,7 @@
     </w:p>
     <w:p>
       <w:pPr>
-        <w:pStyle w:val="Heading3"/>
+        <w:pStyle w:val="Titre3"/>
         <w:rPr>
           <w:lang w:val="fr-CA"/>
         </w:rPr>
@@ -5792,7 +5808,7 @@
     </w:p>
     <w:p>
       <w:pPr>
-        <w:pStyle w:val="NoSpacing"/>
+        <w:pStyle w:val="Sansinterligne"/>
         <w:ind w:left="720"/>
         <w:rPr>
           <w:lang w:val="fr-CA"/>
@@ -5825,7 +5841,7 @@
     </w:p>
     <w:p>
       <w:pPr>
-        <w:pStyle w:val="NoSpacing"/>
+        <w:pStyle w:val="Sansinterligne"/>
         <w:ind w:left="720"/>
         <w:rPr>
           <w:rFonts w:eastAsiaTheme="minorEastAsia"/>
@@ -5947,7 +5963,7 @@
     </w:p>
     <w:p>
       <w:pPr>
-        <w:pStyle w:val="NoSpacing"/>
+        <w:pStyle w:val="Sansinterligne"/>
         <w:rPr>
           <w:lang w:val="fr-CA"/>
         </w:rPr>
@@ -5968,7 +5984,7 @@
     </w:p>
     <w:p>
       <w:pPr>
-        <w:pStyle w:val="NoSpacing"/>
+        <w:pStyle w:val="Sansinterligne"/>
         <w:ind w:left="720" w:firstLine="720"/>
         <w:rPr>
           <w:lang w:val="fr-CA"/>
@@ -6016,7 +6032,7 @@
     </w:p>
     <w:p>
       <w:pPr>
-        <w:pStyle w:val="NoSpacing"/>
+        <w:pStyle w:val="Sansinterligne"/>
         <w:rPr>
           <w:lang w:val="fr-CA"/>
         </w:rPr>
@@ -6049,7 +6065,7 @@
     </w:p>
     <w:p>
       <w:pPr>
-        <w:pStyle w:val="NoSpacing"/>
+        <w:pStyle w:val="Sansinterligne"/>
         <w:rPr>
           <w:lang w:val="fr-CA"/>
         </w:rPr>
@@ -6065,7 +6081,19 @@
           <w:lang w:val="fr-CA"/>
         </w:rPr>
         <w:tab/>
-        <w:t xml:space="preserve">P valeur de la disparité à l’écran en </w:t>
+      </w:r>
+      <w:r>
+        <w:rPr>
+          <w:b/>
+          <w:lang w:val="fr-CA"/>
+        </w:rPr>
+        <w:t>P</w:t>
+      </w:r>
+      <w:r>
+        <w:rPr>
+          <w:lang w:val="fr-CA"/>
+        </w:rPr>
+        <w:t xml:space="preserve"> valeur de la disparité à l’écran en </w:t>
       </w:r>
       <w:proofErr w:type="spellStart"/>
       <w:r>
@@ -6078,7 +6106,7 @@
     </w:p>
     <w:p>
       <w:pPr>
-        <w:pStyle w:val="NoSpacing"/>
+        <w:pStyle w:val="Sansinterligne"/>
         <w:ind w:left="720"/>
         <w:rPr>
           <w:lang w:val="fr-CA"/>
@@ -6093,7 +6121,7 @@
     </w:p>
     <w:p>
       <w:pPr>
-        <w:pStyle w:val="NoSpacing"/>
+        <w:pStyle w:val="Sansinterligne"/>
         <w:ind w:left="720"/>
         <w:rPr>
           <w:lang w:val="fr-CA"/>
@@ -6108,7 +6136,7 @@
     </w:p>
     <w:p>
       <w:pPr>
-        <w:pStyle w:val="NoSpacing"/>
+        <w:pStyle w:val="Sansinterligne"/>
         <w:ind w:left="720"/>
         <w:rPr>
           <w:rFonts w:eastAsiaTheme="minorEastAsia"/>
@@ -6216,7 +6244,7 @@
     </w:p>
     <w:p>
       <w:pPr>
-        <w:pStyle w:val="NoSpacing"/>
+        <w:pStyle w:val="Sansinterligne"/>
         <w:rPr>
           <w:lang w:val="fr-CA"/>
         </w:rPr>
@@ -6230,7 +6258,7 @@
     </w:p>
     <w:p>
       <w:pPr>
-        <w:pStyle w:val="NoSpacing"/>
+        <w:pStyle w:val="Sansinterligne"/>
         <w:ind w:firstLine="720"/>
         <w:rPr>
           <w:lang w:val="fr-CA"/>
@@ -6242,15 +6270,26 @@
         </w:rPr>
         <w:t xml:space="preserve">Où </w:t>
       </w:r>
+    </w:p>
+    <w:p>
+      <w:pPr>
+        <w:pStyle w:val="Sansinterligne"/>
+        <w:ind w:left="720" w:firstLine="720"/>
+        <w:rPr>
+          <w:lang w:val="fr-CA"/>
+        </w:rPr>
+      </w:pPr>
       <w:proofErr w:type="spellStart"/>
       <w:r>
         <w:rPr>
+          <w:b/>
           <w:lang w:val="fr-CA"/>
         </w:rPr>
         <w:t>N</w:t>
       </w:r>
       <w:r>
         <w:rPr>
+          <w:b/>
           <w:vertAlign w:val="subscript"/>
           <w:lang w:val="fr-CA"/>
         </w:rPr>
@@ -6268,12 +6307,83 @@
         <w:rPr>
           <w:lang w:val="fr-CA"/>
         </w:rPr>
-        <w:t>est le nombre de pixel sur la largeur de l’écran.</w:t>
-      </w:r>
-    </w:p>
-    <w:p>
-      <w:pPr>
-        <w:pStyle w:val="NoSpacing"/>
+        <w:t>est le nombre de pixel</w:t>
+      </w:r>
+      <w:r>
+        <w:rPr>
+          <w:lang w:val="fr-CA"/>
+        </w:rPr>
+        <w:t>s</w:t>
+      </w:r>
+      <w:r>
+        <w:rPr>
+          <w:lang w:val="fr-CA"/>
+        </w:rPr>
+        <w:t xml:space="preserve"> sur la largeur de </w:t>
+      </w:r>
+      <w:r>
+        <w:rPr>
+          <w:lang w:val="fr-CA"/>
+        </w:rPr>
+        <w:t>l’écran</w:t>
+      </w:r>
+    </w:p>
+    <w:p>
+      <w:pPr>
+        <w:pStyle w:val="Sansinterligne"/>
+        <w:ind w:left="720" w:firstLine="720"/>
+        <w:rPr>
+          <w:lang w:val="fr-CA"/>
+        </w:rPr>
+      </w:pPr>
+      <w:proofErr w:type="spellStart"/>
+      <w:r>
+        <w:rPr>
+          <w:b/>
+          <w:lang w:val="fr-CA"/>
+        </w:rPr>
+        <w:t>P</w:t>
+      </w:r>
+      <w:r>
+        <w:rPr>
+          <w:b/>
+          <w:vertAlign w:val="subscript"/>
+          <w:lang w:val="fr-CA"/>
+        </w:rPr>
+        <w:t>pix</w:t>
+      </w:r>
+      <w:proofErr w:type="spellEnd"/>
+      <w:r>
+        <w:rPr>
+          <w:lang w:val="fr-CA"/>
+        </w:rPr>
+        <w:t xml:space="preserve"> valeur de la disparité à l’écran en </w:t>
+      </w:r>
+      <w:r>
+        <w:rPr>
+          <w:lang w:val="fr-CA"/>
+        </w:rPr>
+        <w:t>pixel</w:t>
+      </w:r>
+      <w:r>
+        <w:rPr>
+          <w:lang w:val="fr-CA"/>
+        </w:rPr>
+        <w:t>.</w:t>
+      </w:r>
+    </w:p>
+    <w:p>
+      <w:pPr>
+        <w:pStyle w:val="Sansinterligne"/>
+        <w:ind w:firstLine="720"/>
+        <w:rPr>
+          <w:lang w:val="fr-CA"/>
+        </w:rPr>
+      </w:pPr>
+    </w:p>
+    <w:p>
+      <w:pPr>
+        <w:pStyle w:val="Sansinterligne"/>
         <w:rPr>
           <w:lang w:val="fr-CA"/>
         </w:rPr>
@@ -6293,7 +6403,7 @@
     </w:p>
     <w:p>
       <w:pPr>
-        <w:pStyle w:val="Heading3"/>
+        <w:pStyle w:val="Titre3"/>
         <w:rPr>
           <w:lang w:val="fr-CA"/>
         </w:rPr>
@@ -6321,7 +6431,7 @@
     </w:p>
     <w:p>
       <w:pPr>
-        <w:pStyle w:val="NoSpacing"/>
+        <w:pStyle w:val="Sansinterligne"/>
         <w:ind w:left="720"/>
         <w:rPr>
           <w:lang w:val="fr-CA"/>
@@ -6336,7 +6446,7 @@
     </w:p>
     <w:p>
       <w:pPr>
-        <w:pStyle w:val="NoSpacing"/>
+        <w:pStyle w:val="Sansinterligne"/>
         <w:ind w:left="720"/>
         <w:rPr>
           <w:lang w:val="fr-CA"/>
@@ -6345,12 +6455,23 @@
       <w:proofErr w:type="spellStart"/>
       <w:r>
         <w:rPr>
-          <w:lang w:val="fr-CA"/>
-        </w:rPr>
-        <w:t>Dp</w:t>
-      </w:r>
-      <w:r>
-        <w:rPr>
+          <w:b/>
+          <w:lang w:val="fr-CA"/>
+        </w:rPr>
+        <w:t>D</w:t>
+      </w:r>
+      <w:r>
+        <w:rPr>
+          <w:b/>
+          <w:vertAlign w:val="subscript"/>
+          <w:lang w:val="fr-CA"/>
+        </w:rPr>
+        <w:t>p</w:t>
+      </w:r>
+      <w:r>
+        <w:rPr>
+          <w:b/>
+          <w:vertAlign w:val="subscript"/>
           <w:lang w:val="fr-CA"/>
         </w:rPr>
         <w:t>ix</w:t>
@@ -6358,42 +6479,47 @@
       <w:proofErr w:type="spellEnd"/>
       <w:r>
         <w:rPr>
-          <w:lang w:val="fr-CA"/>
-        </w:rPr>
-        <w:t xml:space="preserve"> = </w:t>
+          <w:b/>
+          <w:lang w:val="fr-CA"/>
+        </w:rPr>
+        <w:t xml:space="preserve"> </w:t>
+      </w:r>
+      <w:r>
+        <w:rPr>
+          <w:lang w:val="fr-CA"/>
+        </w:rPr>
+        <w:t>= ar</w:t>
+      </w:r>
+      <w:r>
+        <w:rPr>
+          <w:lang w:val="fr-CA"/>
+        </w:rPr>
+        <w:t>r</w:t>
+      </w:r>
+      <w:r>
+        <w:rPr>
+          <w:lang w:val="fr-CA"/>
+        </w:rPr>
+        <w:t xml:space="preserve">ondir la valeur de </w:t>
       </w:r>
       <w:proofErr w:type="spellStart"/>
       <w:r>
         <w:rPr>
           <w:lang w:val="fr-CA"/>
         </w:rPr>
-        <w:t>arondir</w:t>
+        <w:t>ppix</w:t>
       </w:r>
       <w:proofErr w:type="spellEnd"/>
       <w:r>
         <w:rPr>
           <w:lang w:val="fr-CA"/>
         </w:rPr>
-        <w:t xml:space="preserve"> la valeur de </w:t>
-      </w:r>
-      <w:proofErr w:type="spellStart"/>
-      <w:r>
-        <w:rPr>
-          <w:lang w:val="fr-CA"/>
-        </w:rPr>
-        <w:t>ppix</w:t>
-      </w:r>
-      <w:proofErr w:type="spellEnd"/>
-      <w:r>
-        <w:rPr>
-          <w:lang w:val="fr-CA"/>
-        </w:rPr>
         <w:t>.</w:t>
       </w:r>
     </w:p>
     <w:p>
       <w:pPr>
-        <w:pStyle w:val="NoSpacing"/>
+        <w:pStyle w:val="Sansinterligne"/>
         <w:ind w:left="720"/>
         <w:rPr>
           <w:lang w:val="fr-CA"/>
@@ -6402,7 +6528,7 @@
     </w:p>
     <w:p>
       <w:pPr>
-        <w:pStyle w:val="NoSpacing"/>
+        <w:pStyle w:val="Sansinterligne"/>
         <w:ind w:left="720"/>
         <w:rPr>
           <w:lang w:val="fr-CA"/>
@@ -6413,23 +6539,23 @@
           <w:lang w:val="fr-CA"/>
         </w:rPr>
         <w:pict>
-          <v:shape id="_x0000_i1027" type="#_x0000_t75" style="width:467.4pt;height:161.4pt">
-            <v:imagedata r:id="rId17" o:title="Capture"/>
+          <v:shape id="_x0000_i1027" type="#_x0000_t75" style="width:467.6pt;height:161.2pt">
+            <v:imagedata r:id="rId13" o:title="Capture"/>
           </v:shape>
         </w:pict>
       </w:r>
     </w:p>
     <w:p>
       <w:pPr>
-        <w:pStyle w:val="NoSpacing"/>
-        <w:rPr>
-          <w:lang w:val="fr-CA"/>
-        </w:rPr>
-      </w:pPr>
-    </w:p>
-    <w:p>
-      <w:pPr>
-        <w:pStyle w:val="Heading3"/>
+        <w:pStyle w:val="Sansinterligne"/>
+        <w:rPr>
+          <w:lang w:val="fr-CA"/>
+        </w:rPr>
+      </w:pPr>
+    </w:p>
+    <w:p>
+      <w:pPr>
+        <w:pStyle w:val="Titre3"/>
         <w:rPr>
           <w:lang w:val="fr-CA"/>
         </w:rPr>
@@ -6473,7 +6599,7 @@
     </w:p>
     <w:p>
       <w:pPr>
-        <w:pStyle w:val="NoSpacing"/>
+        <w:pStyle w:val="Sansinterligne"/>
         <w:ind w:left="720"/>
         <w:rPr>
           <w:lang w:val="fr-CA"/>
@@ -6482,7 +6608,7 @@
     </w:p>
     <w:p>
       <w:pPr>
-        <w:pStyle w:val="Heading3"/>
+        <w:pStyle w:val="Titre3"/>
         <w:rPr>
           <w:lang w:val="fr-CA"/>
         </w:rPr>
@@ -6529,15 +6655,15 @@
     </w:p>
     <w:p>
       <w:pPr>
-        <w:pStyle w:val="NoSpacing"/>
-        <w:rPr>
-          <w:lang w:val="fr-CA"/>
-        </w:rPr>
-      </w:pPr>
-    </w:p>
-    <w:p>
-      <w:pPr>
-        <w:pStyle w:val="NoSpacing"/>
+        <w:pStyle w:val="Sansinterligne"/>
+        <w:rPr>
+          <w:lang w:val="fr-CA"/>
+        </w:rPr>
+      </w:pPr>
+    </w:p>
+    <w:p>
+      <w:pPr>
+        <w:pStyle w:val="Sansinterligne"/>
         <w:rPr>
           <w:lang w:val="fr-CA"/>
         </w:rPr>
@@ -6563,7 +6689,7 @@
     </w:p>
     <w:p>
       <w:pPr>
-        <w:pStyle w:val="Heading2"/>
+        <w:pStyle w:val="Titre2"/>
         <w:rPr>
           <w:lang w:val="fr-CA"/>
         </w:rPr>
@@ -6610,7 +6736,7 @@
     </w:p>
     <w:tbl>
       <w:tblPr>
-        <w:tblStyle w:val="GridTable5Dark-Accent1"/>
+        <w:tblStyle w:val="TableauGrille5Fonc-Accentuation1"/>
         <w:tblW w:w="0" w:type="auto"/>
         <w:tblLook w:val="04A0" w:firstRow="1" w:lastRow="0" w:firstColumn="1" w:lastColumn="0" w:noHBand="0" w:noVBand="1"/>
       </w:tblPr>
@@ -6970,7 +7096,14 @@
               <w:rPr>
                 <w:lang w:val="fr-CA"/>
               </w:rPr>
-              <w:t>Knear</w:t>
+              <w:t>K</w:t>
+            </w:r>
+            <w:r>
+              <w:rPr>
+                <w:vertAlign w:val="subscript"/>
+                <w:lang w:val="fr-CA"/>
+              </w:rPr>
+              <w:t>near</w:t>
             </w:r>
             <w:proofErr w:type="spellEnd"/>
           </w:p>
@@ -7034,7 +7167,14 @@
               <w:rPr>
                 <w:lang w:val="fr-CA"/>
               </w:rPr>
-              <w:t>Kfar</w:t>
+              <w:t>K</w:t>
+            </w:r>
+            <w:r>
+              <w:rPr>
+                <w:vertAlign w:val="subscript"/>
+                <w:lang w:val="fr-CA"/>
+              </w:rPr>
+              <w:t>far</w:t>
             </w:r>
             <w:proofErr w:type="spellEnd"/>
           </w:p>
@@ -7101,7 +7241,14 @@
               <w:rPr>
                 <w:lang w:val="fr-CA"/>
               </w:rPr>
-              <w:t>Zp</w:t>
+              <w:t>Z</w:t>
+            </w:r>
+            <w:r>
+              <w:rPr>
+                <w:vertAlign w:val="subscript"/>
+                <w:lang w:val="fr-CA"/>
+              </w:rPr>
+              <w:t>p</w:t>
             </w:r>
             <w:proofErr w:type="spellEnd"/>
           </w:p>
@@ -7139,6 +7286,20 @@
                 <w:lang w:val="fr-CA"/>
               </w:rPr>
             </w:pPr>
+            <w:r>
+              <w:rPr>
+                <w:lang w:val="fr-CA"/>
+              </w:rPr>
+              <w:t xml:space="preserve">Différent pour chaque pixel, valeur en </w:t>
+            </w:r>
+            <w:proofErr w:type="spellStart"/>
+            <w:r>
+              <w:rPr>
+                <w:lang w:val="fr-CA"/>
+              </w:rPr>
+              <w:t>mm.</w:t>
+            </w:r>
+            <w:proofErr w:type="spellEnd"/>
           </w:p>
         </w:tc>
       </w:tr>
@@ -7270,6 +7431,20 @@
                 <w:lang w:val="fr-CA"/>
               </w:rPr>
             </w:pPr>
+            <w:r>
+              <w:rPr>
+                <w:lang w:val="fr-CA"/>
+              </w:rPr>
+              <w:t xml:space="preserve">Différent pour chaque pixel, valeur en </w:t>
+            </w:r>
+            <w:proofErr w:type="spellStart"/>
+            <w:r>
+              <w:rPr>
+                <w:lang w:val="fr-CA"/>
+              </w:rPr>
+              <w:t>mm.</w:t>
+            </w:r>
+            <w:proofErr w:type="spellEnd"/>
           </w:p>
         </w:tc>
       </w:tr>
@@ -7295,6 +7470,7 @@
             </w:r>
             <w:r>
               <w:rPr>
+                <w:vertAlign w:val="subscript"/>
                 <w:lang w:val="fr-CA"/>
               </w:rPr>
               <w:t>c</w:t>
@@ -7314,6 +7490,12 @@
                 <w:lang w:val="fr-CA"/>
               </w:rPr>
             </w:pPr>
+            <w:r>
+              <w:rPr>
+                <w:lang w:val="fr-CA"/>
+              </w:rPr>
+              <w:t>Distance interoculaire</w:t>
+            </w:r>
           </w:p>
         </w:tc>
         <w:tc>
@@ -7328,6 +7510,12 @@
                 <w:lang w:val="fr-CA"/>
               </w:rPr>
             </w:pPr>
+            <w:r>
+              <w:rPr>
+                <w:lang w:val="fr-CA"/>
+              </w:rPr>
+              <w:t>65 mm</w:t>
+            </w:r>
           </w:p>
         </w:tc>
       </w:tr>
@@ -7409,6 +7597,12 @@
                 <w:lang w:val="fr-CA"/>
               </w:rPr>
             </w:pPr>
+            <w:r>
+              <w:rPr>
+                <w:lang w:val="fr-CA"/>
+              </w:rPr>
+              <w:t>P</w:t>
+            </w:r>
           </w:p>
         </w:tc>
         <w:tc>
@@ -7423,6 +7617,12 @@
                 <w:lang w:val="fr-CA"/>
               </w:rPr>
             </w:pPr>
+            <w:r>
+              <w:rPr>
+                <w:lang w:val="fr-CA"/>
+              </w:rPr>
+              <w:t>Disparité à l’écran</w:t>
+            </w:r>
           </w:p>
         </w:tc>
         <w:tc>
@@ -7437,6 +7637,20 @@
                 <w:lang w:val="fr-CA"/>
               </w:rPr>
             </w:pPr>
+            <w:r>
+              <w:rPr>
+                <w:lang w:val="fr-CA"/>
+              </w:rPr>
+              <w:t xml:space="preserve">Différent pour chaque pixel, valeur en </w:t>
+            </w:r>
+            <w:proofErr w:type="spellStart"/>
+            <w:r>
+              <w:rPr>
+                <w:lang w:val="fr-CA"/>
+              </w:rPr>
+              <w:t>mm.</w:t>
+            </w:r>
+            <w:proofErr w:type="spellEnd"/>
           </w:p>
         </w:tc>
       </w:tr>
@@ -7456,12 +7670,21 @@
                 <w:lang w:val="fr-CA"/>
               </w:rPr>
             </w:pPr>
+            <w:proofErr w:type="spellStart"/>
             <w:r>
               <w:rPr>
                 <w:lang w:val="fr-CA"/>
               </w:rPr>
               <w:t>P</w:t>
             </w:r>
+            <w:r>
+              <w:rPr>
+                <w:vertAlign w:val="subscript"/>
+                <w:lang w:val="fr-CA"/>
+              </w:rPr>
+              <w:t>pix</w:t>
+            </w:r>
+            <w:proofErr w:type="spellEnd"/>
           </w:p>
         </w:tc>
         <w:tc>
@@ -7480,7 +7703,7 @@
               <w:rPr>
                 <w:lang w:val="fr-CA"/>
               </w:rPr>
-              <w:t>Disparité à l’écran</w:t>
+              <w:t>Disparité en pixel</w:t>
             </w:r>
           </w:p>
         </w:tc>
@@ -7496,6 +7719,18 @@
                 <w:lang w:val="fr-CA"/>
               </w:rPr>
             </w:pPr>
+            <w:r>
+              <w:rPr>
+                <w:lang w:val="fr-CA"/>
+              </w:rPr>
+              <w:t xml:space="preserve">Différent pour chaque pixel, valeur en </w:t>
+            </w:r>
+            <w:r>
+              <w:rPr>
+                <w:lang w:val="fr-CA"/>
+              </w:rPr>
+              <w:t>pixel.</w:t>
+            </w:r>
           </w:p>
         </w:tc>
       </w:tr>
@@ -7517,7 +7752,14 @@
               <w:rPr>
                 <w:lang w:val="fr-CA"/>
               </w:rPr>
-              <w:t>Ppix</w:t>
+              <w:t>D</w:t>
+            </w:r>
+            <w:r>
+              <w:rPr>
+                <w:vertAlign w:val="subscript"/>
+                <w:lang w:val="fr-CA"/>
+              </w:rPr>
+              <w:t>pix</w:t>
             </w:r>
             <w:proofErr w:type="spellEnd"/>
           </w:p>
@@ -7538,7 +7780,7 @@
               <w:rPr>
                 <w:lang w:val="fr-CA"/>
               </w:rPr>
-              <w:t>Disparité en pixel</w:t>
+              <w:t>Déplacement du pixel</w:t>
             </w:r>
           </w:p>
         </w:tc>
@@ -7554,67 +7796,20 @@
                 <w:lang w:val="fr-CA"/>
               </w:rPr>
             </w:pPr>
-          </w:p>
-        </w:tc>
-      </w:tr>
-      <w:tr>
-        <w:trPr>
-          <w:cnfStyle w:val="000000100000" w:firstRow="0" w:lastRow="0" w:firstColumn="0" w:lastColumn="0" w:oddVBand="0" w:evenVBand="0" w:oddHBand="1" w:evenHBand="0" w:firstRowFirstColumn="0" w:firstRowLastColumn="0" w:lastRowFirstColumn="0" w:lastRowLastColumn="0"/>
-        </w:trPr>
-        <w:tc>
-          <w:tcPr>
-            <w:cnfStyle w:val="001000000000" w:firstRow="0" w:lastRow="0" w:firstColumn="1" w:lastColumn="0" w:oddVBand="0" w:evenVBand="0" w:oddHBand="0" w:evenHBand="0" w:firstRowFirstColumn="0" w:firstRowLastColumn="0" w:lastRowFirstColumn="0" w:lastRowLastColumn="0"/>
-            <w:tcW w:w="1838" w:type="dxa"/>
-          </w:tcPr>
-          <w:p>
-            <w:pPr>
-              <w:jc w:val="center"/>
-              <w:rPr>
-                <w:lang w:val="fr-CA"/>
-              </w:rPr>
-            </w:pPr>
+            <w:r>
+              <w:rPr>
+                <w:lang w:val="fr-CA"/>
+              </w:rPr>
+              <w:t xml:space="preserve">Différent pour chaque pixel, valeur en </w:t>
+            </w:r>
             <w:proofErr w:type="spellStart"/>
             <w:r>
               <w:rPr>
                 <w:lang w:val="fr-CA"/>
               </w:rPr>
-              <w:t>Dist</w:t>
+              <w:t>mm.</w:t>
             </w:r>
             <w:proofErr w:type="spellEnd"/>
-          </w:p>
-        </w:tc>
-        <w:tc>
-          <w:tcPr>
-            <w:tcW w:w="4395" w:type="dxa"/>
-          </w:tcPr>
-          <w:p>
-            <w:pPr>
-              <w:jc w:val="center"/>
-              <w:cnfStyle w:val="000000100000" w:firstRow="0" w:lastRow="0" w:firstColumn="0" w:lastColumn="0" w:oddVBand="0" w:evenVBand="0" w:oddHBand="1" w:evenHBand="0" w:firstRowFirstColumn="0" w:firstRowLastColumn="0" w:lastRowFirstColumn="0" w:lastRowLastColumn="0"/>
-              <w:rPr>
-                <w:lang w:val="fr-CA"/>
-              </w:rPr>
-            </w:pPr>
-            <w:r>
-              <w:rPr>
-                <w:lang w:val="fr-CA"/>
-              </w:rPr>
-              <w:t>Déplacement du pixel</w:t>
-            </w:r>
-          </w:p>
-        </w:tc>
-        <w:tc>
-          <w:tcPr>
-            <w:tcW w:w="3117" w:type="dxa"/>
-          </w:tcPr>
-          <w:p>
-            <w:pPr>
-              <w:jc w:val="center"/>
-              <w:cnfStyle w:val="000000100000" w:firstRow="0" w:lastRow="0" w:firstColumn="0" w:lastColumn="0" w:oddVBand="0" w:evenVBand="0" w:oddHBand="1" w:evenHBand="0" w:firstRowFirstColumn="0" w:firstRowLastColumn="0" w:lastRowFirstColumn="0" w:lastRowLastColumn="0"/>
-              <w:rPr>
-                <w:lang w:val="fr-CA"/>
-              </w:rPr>
-            </w:pPr>
           </w:p>
         </w:tc>
       </w:tr>
@@ -7646,7 +7841,7 @@
     </w:p>
     <w:p>
       <w:pPr>
-        <w:pStyle w:val="Heading1"/>
+        <w:pStyle w:val="Titre1"/>
         <w:rPr>
           <w:lang w:val="fr-CA"/>
         </w:rPr>
@@ -7673,10 +7868,16 @@
         </w:rPr>
         <w:t>La section suivante met de l’avant les parties névralgiques du code qui ont permis de réaliser le laboratoire</w:t>
       </w:r>
-    </w:p>
-    <w:p>
-      <w:pPr>
-        <w:pStyle w:val="Heading2"/>
+      <w:r>
+        <w:rPr>
+          <w:lang w:val="fr-CA"/>
+        </w:rPr>
+        <w:t>.</w:t>
+      </w:r>
+    </w:p>
+    <w:p>
+      <w:pPr>
+        <w:pStyle w:val="Titre2"/>
         <w:rPr>
           <w:lang w:val="fr-CA"/>
         </w:rPr>
@@ -7776,7 +7977,7 @@
                     </pic:cNvPicPr>
                   </pic:nvPicPr>
                   <pic:blipFill>
-                    <a:blip r:embed="rId18">
+                    <a:blip r:embed="rId14">
                       <a:extLst>
                         <a:ext uri="{28A0092B-C50C-407E-A947-70E740481C1C}">
                           <a14:useLocalDpi xmlns:a14="http://schemas.microsoft.com/office/drawing/2010/main" val="0"/>
@@ -7810,21 +8011,34 @@
     </w:p>
     <w:p>
       <w:pPr>
-        <w:pStyle w:val="Caption"/>
+        <w:pStyle w:val="Lgende"/>
         <w:jc w:val="center"/>
       </w:pPr>
       <w:bookmarkStart w:id="15" w:name="_Toc486087620"/>
       <w:r>
         <w:t xml:space="preserve">Figure </w:t>
       </w:r>
-      <w:fldSimple w:instr=" SEQ Figure \* ARABIC ">
-        <w:r>
-          <w:rPr>
-            <w:noProof/>
-          </w:rPr>
-          <w:t>3</w:t>
-        </w:r>
-      </w:fldSimple>
+      <w:r>
+        <w:fldChar w:fldCharType="begin"/>
+      </w:r>
+      <w:r>
+        <w:instrText xml:space="preserve"> SEQ Figure \* ARABIC </w:instrText>
+      </w:r>
+      <w:r>
+        <w:fldChar w:fldCharType="separate"/>
+      </w:r>
+      <w:r>
+        <w:rPr>
+          <w:noProof/>
+        </w:rPr>
+        <w:t>3</w:t>
+      </w:r>
+      <w:r>
+        <w:rPr>
+          <w:noProof/>
+        </w:rPr>
+        <w:fldChar w:fldCharType="end"/>
+      </w:r>
       <w:r>
         <w:t xml:space="preserve"> - </w:t>
       </w:r>
@@ -7887,7 +8101,7 @@
                     </pic:cNvPicPr>
                   </pic:nvPicPr>
                   <pic:blipFill>
-                    <a:blip r:embed="rId19">
+                    <a:blip r:embed="rId15">
                       <a:extLst>
                         <a:ext uri="{28A0092B-C50C-407E-A947-70E740481C1C}">
                           <a14:useLocalDpi xmlns:a14="http://schemas.microsoft.com/office/drawing/2010/main" val="0"/>
@@ -7921,7 +8135,7 @@
     </w:p>
     <w:p>
       <w:pPr>
-        <w:pStyle w:val="Caption"/>
+        <w:pStyle w:val="Lgende"/>
         <w:jc w:val="center"/>
         <w:rPr>
           <w:lang w:val="fr-CA"/>
@@ -7980,7 +8194,7 @@
     </w:p>
     <w:p>
       <w:pPr>
-        <w:pStyle w:val="Heading2"/>
+        <w:pStyle w:val="Titre2"/>
         <w:rPr>
           <w:lang w:val="fr-CA"/>
         </w:rPr>
@@ -8062,7 +8276,7 @@
                     </pic:cNvPicPr>
                   </pic:nvPicPr>
                   <pic:blipFill>
-                    <a:blip r:embed="rId20">
+                    <a:blip r:embed="rId16">
                       <a:extLst>
                         <a:ext uri="{28A0092B-C50C-407E-A947-70E740481C1C}">
                           <a14:useLocalDpi xmlns:a14="http://schemas.microsoft.com/office/drawing/2010/main" val="0"/>
@@ -8096,7 +8310,7 @@
     </w:p>
     <w:p>
       <w:pPr>
-        <w:pStyle w:val="Caption"/>
+        <w:pStyle w:val="Lgende"/>
         <w:jc w:val="center"/>
         <w:rPr>
           <w:lang w:val="fr-CA"/>
@@ -8104,25 +8318,43 @@
       </w:pPr>
       <w:bookmarkStart w:id="18" w:name="_Toc486087622"/>
       <w:r>
+        <w:rPr>
+          <w:lang w:val="fr-CA"/>
+        </w:rPr>
         <w:t xml:space="preserve">Figure </w:t>
       </w:r>
-      <w:fldSimple w:instr=" SEQ Figure \* ARABIC ">
-        <w:r>
-          <w:rPr>
-            <w:noProof/>
-          </w:rPr>
-          <w:t>5</w:t>
-        </w:r>
-      </w:fldSimple>
-      <w:r>
-        <w:t xml:space="preserve"> - Variables du </w:t>
-      </w:r>
-      <w:proofErr w:type="spellStart"/>
-      <w:r>
-        <w:t>problème</w:t>
+      <w:r>
+        <w:fldChar w:fldCharType="begin"/>
+      </w:r>
+      <w:r>
+        <w:rPr>
+          <w:lang w:val="fr-CA"/>
+        </w:rPr>
+        <w:instrText xml:space="preserve"> SEQ Figure \* ARABIC </w:instrText>
+      </w:r>
+      <w:r>
+        <w:fldChar w:fldCharType="separate"/>
+      </w:r>
+      <w:r>
+        <w:rPr>
+          <w:noProof/>
+          <w:lang w:val="fr-CA"/>
+        </w:rPr>
+        <w:t>5</w:t>
+      </w:r>
+      <w:r>
+        <w:rPr>
+          <w:noProof/>
+        </w:rPr>
+        <w:fldChar w:fldCharType="end"/>
+      </w:r>
+      <w:r>
+        <w:rPr>
+          <w:lang w:val="fr-CA"/>
+        </w:rPr>
+        <w:t xml:space="preserve"> - Variables du problème</w:t>
       </w:r>
       <w:bookmarkEnd w:id="18"/>
-      <w:proofErr w:type="spellEnd"/>
     </w:p>
     <w:p>
       <w:pPr>
@@ -8180,7 +8412,7 @@
                     </pic:cNvPicPr>
                   </pic:nvPicPr>
                   <pic:blipFill>
-                    <a:blip r:embed="rId21">
+                    <a:blip r:embed="rId17">
                       <a:extLst>
                         <a:ext uri="{28A0092B-C50C-407E-A947-70E740481C1C}">
                           <a14:useLocalDpi xmlns:a14="http://schemas.microsoft.com/office/drawing/2010/main" val="0"/>
@@ -8214,7 +8446,7 @@
     </w:p>
     <w:p>
       <w:pPr>
-        <w:pStyle w:val="Caption"/>
+        <w:pStyle w:val="Lgende"/>
         <w:jc w:val="center"/>
         <w:rPr>
           <w:lang w:val="fr-CA"/>
@@ -8271,15 +8503,15 @@
     </w:p>
     <w:p>
       <w:pPr>
-        <w:pStyle w:val="Heading2"/>
-        <w:rPr>
-          <w:lang w:val="fr-CA"/>
-        </w:rPr>
-      </w:pPr>
-    </w:p>
-    <w:p>
-      <w:pPr>
-        <w:pStyle w:val="Heading2"/>
+        <w:pStyle w:val="Titre2"/>
+        <w:rPr>
+          <w:lang w:val="fr-CA"/>
+        </w:rPr>
+      </w:pPr>
+    </w:p>
+    <w:p>
+      <w:pPr>
+        <w:pStyle w:val="Titre2"/>
         <w:rPr>
           <w:lang w:val="fr-CA"/>
         </w:rPr>
@@ -8303,7 +8535,19 @@
         <w:rPr>
           <w:lang w:val="fr-CA"/>
         </w:rPr>
-        <w:t>Suite au traitement de la profondeur fait lors de la première itération, une nouvelle image de synthèse doit être créée utilisant la profondeur et l’information de couleur. La grosseur du flux de couleur est déterminée sur</w:t>
+        <w:t xml:space="preserve">Suite au traitement de la profondeur fait lors de la première itération, une nouvelle image de synthèse doit être créée </w:t>
+      </w:r>
+      <w:r>
+        <w:rPr>
+          <w:lang w:val="fr-CA"/>
+        </w:rPr>
+        <w:t xml:space="preserve">en </w:t>
+      </w:r>
+      <w:r>
+        <w:rPr>
+          <w:lang w:val="fr-CA"/>
+        </w:rPr>
+        <w:t>utilisant la profondeur et l’information de couleur. La grosseur du flux de couleur est déterminée sur</w:t>
       </w:r>
       <w:r>
         <w:rPr>
@@ -8345,7 +8589,7 @@
                     </pic:cNvPicPr>
                   </pic:nvPicPr>
                   <pic:blipFill>
-                    <a:blip r:embed="rId22">
+                    <a:blip r:embed="rId18">
                       <a:extLst>
                         <a:ext uri="{28A0092B-C50C-407E-A947-70E740481C1C}">
                           <a14:useLocalDpi xmlns:a14="http://schemas.microsoft.com/office/drawing/2010/main" val="0"/>
@@ -8379,7 +8623,7 @@
     </w:p>
     <w:p>
       <w:pPr>
-        <w:pStyle w:val="Caption"/>
+        <w:pStyle w:val="Lgende"/>
         <w:jc w:val="center"/>
         <w:rPr>
           <w:lang w:val="fr-CA"/>
@@ -8500,7 +8744,7 @@
                     </pic:cNvPicPr>
                   </pic:nvPicPr>
                   <pic:blipFill>
-                    <a:blip r:embed="rId23">
+                    <a:blip r:embed="rId19">
                       <a:extLst>
                         <a:ext uri="{28A0092B-C50C-407E-A947-70E740481C1C}">
                           <a14:useLocalDpi xmlns:a14="http://schemas.microsoft.com/office/drawing/2010/main" val="0"/>
@@ -8534,7 +8778,7 @@
     </w:p>
     <w:p>
       <w:pPr>
-        <w:pStyle w:val="Caption"/>
+        <w:pStyle w:val="Lgende"/>
         <w:jc w:val="center"/>
         <w:rPr>
           <w:lang w:val="fr-CA"/>
@@ -8613,7 +8857,7 @@
     </w:p>
     <w:p>
       <w:pPr>
-        <w:pStyle w:val="ListParagraph"/>
+        <w:pStyle w:val="Paragraphedeliste"/>
         <w:numPr>
           <w:ilvl w:val="0"/>
           <w:numId w:val="3"/>
@@ -8679,7 +8923,7 @@
     </w:p>
     <w:p>
       <w:pPr>
-        <w:pStyle w:val="ListParagraph"/>
+        <w:pStyle w:val="Paragraphedeliste"/>
         <w:numPr>
           <w:ilvl w:val="0"/>
           <w:numId w:val="3"/>
@@ -8711,7 +8955,7 @@
     </w:p>
     <w:p>
       <w:pPr>
-        <w:pStyle w:val="ListParagraph"/>
+        <w:pStyle w:val="Paragraphedeliste"/>
         <w:numPr>
           <w:ilvl w:val="0"/>
           <w:numId w:val="3"/>
@@ -8729,7 +8973,7 @@
     </w:p>
     <w:p>
       <w:pPr>
-        <w:pStyle w:val="ListParagraph"/>
+        <w:pStyle w:val="Paragraphedeliste"/>
         <w:numPr>
           <w:ilvl w:val="0"/>
           <w:numId w:val="3"/>
@@ -8763,7 +9007,8 @@
       </w:pPr>
       <w:r>
         <w:rPr>
-          <w:lang w:val="fr-CA"/>
+          <w:noProof/>
+          <w:lang w:eastAsia="en-CA"/>
         </w:rPr>
         <w:drawing>
           <wp:inline distT="0" distB="0" distL="0" distR="0" wp14:anchorId="46FBCAC7" wp14:editId="449F1D0B">
@@ -8781,7 +9026,7 @@
                     <pic:cNvPicPr/>
                   </pic:nvPicPr>
                   <pic:blipFill>
-                    <a:blip r:embed="rId24"/>
+                    <a:blip r:embed="rId20"/>
                     <a:stretch>
                       <a:fillRect/>
                     </a:stretch>
@@ -8804,7 +9049,7 @@
     </w:p>
     <w:p>
       <w:pPr>
-        <w:pStyle w:val="Caption"/>
+        <w:pStyle w:val="Lgende"/>
         <w:jc w:val="center"/>
         <w:rPr>
           <w:color w:val="auto"/>
@@ -8869,7 +9114,7 @@
     </w:p>
     <w:p>
       <w:pPr>
-        <w:pStyle w:val="Heading1"/>
+        <w:pStyle w:val="Titre1"/>
         <w:jc w:val="both"/>
         <w:rPr>
           <w:lang w:val="fr-CA"/>
@@ -8896,7 +9141,19 @@
         <w:rPr>
           <w:lang w:val="fr-CA"/>
         </w:rPr>
-        <w:t>En somme ce laboratoire a permis à l’équipe d’expérimenter avec l’algorithme DIBR. La conception fait</w:t>
+        <w:t>En somme</w:t>
+      </w:r>
+      <w:r>
+        <w:rPr>
+          <w:lang w:val="fr-CA"/>
+        </w:rPr>
+        <w:t>,</w:t>
+      </w:r>
+      <w:r>
+        <w:rPr>
+          <w:lang w:val="fr-CA"/>
+        </w:rPr>
+        <w:t xml:space="preserve"> ce laboratoire a permis à l’équipe d’expérimenter l’algorithme DIBR. La conception fait</w:t>
       </w:r>
       <w:r>
         <w:rPr>
@@ -8908,13 +9165,21 @@
         <w:rPr>
           <w:lang w:val="fr-CA"/>
         </w:rPr>
-        <w:t>lors de la première itération c’est montré</w:t>
-      </w:r>
-      <w:r>
-        <w:rPr>
-          <w:lang w:val="fr-CA"/>
-        </w:rPr>
-        <w:t xml:space="preserve">e </w:t>
+        <w:t xml:space="preserve">lors de la première itération c’est </w:t>
+      </w:r>
+      <w:bookmarkStart w:id="25" w:name="_GoBack"/>
+      <w:r>
+        <w:rPr>
+          <w:lang w:val="fr-CA"/>
+        </w:rPr>
+        <w:t>montré</w:t>
+      </w:r>
+      <w:bookmarkEnd w:id="25"/>
+      <w:r>
+        <w:rPr>
+          <w:lang w:val="fr-CA"/>
+        </w:rPr>
+        <w:t xml:space="preserve"> </w:t>
       </w:r>
       <w:r>
         <w:rPr>
@@ -8968,8 +9233,6 @@
           <w:lang w:val="fr-CA"/>
         </w:rPr>
       </w:pPr>
-      <w:bookmarkStart w:id="25" w:name="_GoBack"/>
-      <w:bookmarkEnd w:id="25"/>
       <w:r>
         <w:rPr>
           <w:lang w:val="fr-CA"/>
@@ -9004,7 +9267,7 @@
       </w:pPr>
     </w:p>
     <w:sectPr>
-      <w:footerReference w:type="default" r:id="rId25"/>
+      <w:footerReference w:type="default" r:id="rId21"/>
       <w:pgSz w:w="12240" w:h="15840"/>
       <w:pgMar w:top="1440" w:right="1440" w:bottom="1440" w:left="1440" w:header="708" w:footer="708" w:gutter="0"/>
       <w:pgNumType w:start="1"/>
@@ -9044,39 +9307,19 @@
 <w:ftr xmlns:wpc="http://schemas.microsoft.com/office/word/2010/wordprocessingCanvas" xmlns:mc="http://schemas.openxmlformats.org/markup-compatibility/2006" xmlns:o="urn:schemas-microsoft-com:office:office" xmlns:r="http://schemas.openxmlformats.org/officeDocument/2006/relationships" xmlns:m="http://schemas.openxmlformats.org/officeDocument/2006/math" xmlns:v="urn:schemas-microsoft-com:vml" xmlns:wp14="http://schemas.microsoft.com/office/word/2010/wordprocessingDrawing" xmlns:wp="http://schemas.openxmlformats.org/drawingml/2006/wordprocessingDrawing" xmlns:w10="urn:schemas-microsoft-com:office:word" xmlns:w="http://schemas.openxmlformats.org/wordprocessingml/2006/main" xmlns:w14="http://schemas.microsoft.com/office/word/2010/wordml" xmlns:w15="http://schemas.microsoft.com/office/word/2012/wordml" xmlns:wpg="http://schemas.microsoft.com/office/word/2010/wordprocessingGroup" xmlns:wpi="http://schemas.microsoft.com/office/word/2010/wordprocessingInk" xmlns:wne="http://schemas.microsoft.com/office/word/2006/wordml" xmlns:wps="http://schemas.microsoft.com/office/word/2010/wordprocessingShape" mc:Ignorable="w14 w15 wp14">
   <w:p>
     <w:pPr>
-      <w:pStyle w:val="Footer"/>
+      <w:pStyle w:val="Pieddepage"/>
+      <w:jc w:val="right"/>
+    </w:pPr>
+  </w:p>
+  <w:p>
+    <w:pPr>
+      <w:pStyle w:val="Pieddepage"/>
     </w:pPr>
   </w:p>
 </w:ftr>
 </file>
 
 <file path=word/footer2.xml><?xml version="1.0" encoding="utf-8"?>
-<w:ftr xmlns:wpc="http://schemas.microsoft.com/office/word/2010/wordprocessingCanvas" xmlns:mc="http://schemas.openxmlformats.org/markup-compatibility/2006" xmlns:o="urn:schemas-microsoft-com:office:office" xmlns:r="http://schemas.openxmlformats.org/officeDocument/2006/relationships" xmlns:m="http://schemas.openxmlformats.org/officeDocument/2006/math" xmlns:v="urn:schemas-microsoft-com:vml" xmlns:wp14="http://schemas.microsoft.com/office/word/2010/wordprocessingDrawing" xmlns:wp="http://schemas.openxmlformats.org/drawingml/2006/wordprocessingDrawing" xmlns:w10="urn:schemas-microsoft-com:office:word" xmlns:w="http://schemas.openxmlformats.org/wordprocessingml/2006/main" xmlns:w14="http://schemas.microsoft.com/office/word/2010/wordml" xmlns:w15="http://schemas.microsoft.com/office/word/2012/wordml" xmlns:wpg="http://schemas.microsoft.com/office/word/2010/wordprocessingGroup" xmlns:wpi="http://schemas.microsoft.com/office/word/2010/wordprocessingInk" xmlns:wne="http://schemas.microsoft.com/office/word/2006/wordml" xmlns:wps="http://schemas.microsoft.com/office/word/2010/wordprocessingShape" mc:Ignorable="w14 w15 wp14">
-  <w:p>
-    <w:pPr>
-      <w:pStyle w:val="Footer"/>
-      <w:jc w:val="right"/>
-    </w:pPr>
-  </w:p>
-  <w:p>
-    <w:pPr>
-      <w:pStyle w:val="Footer"/>
-    </w:pPr>
-  </w:p>
-</w:ftr>
-</file>
-
-<file path=word/footer3.xml><?xml version="1.0" encoding="utf-8"?>
-<w:ftr xmlns:wpc="http://schemas.microsoft.com/office/word/2010/wordprocessingCanvas" xmlns:mc="http://schemas.openxmlformats.org/markup-compatibility/2006" xmlns:o="urn:schemas-microsoft-com:office:office" xmlns:r="http://schemas.openxmlformats.org/officeDocument/2006/relationships" xmlns:m="http://schemas.openxmlformats.org/officeDocument/2006/math" xmlns:v="urn:schemas-microsoft-com:vml" xmlns:wp14="http://schemas.microsoft.com/office/word/2010/wordprocessingDrawing" xmlns:wp="http://schemas.openxmlformats.org/drawingml/2006/wordprocessingDrawing" xmlns:w10="urn:schemas-microsoft-com:office:word" xmlns:w="http://schemas.openxmlformats.org/wordprocessingml/2006/main" xmlns:w14="http://schemas.microsoft.com/office/word/2010/wordml" xmlns:w15="http://schemas.microsoft.com/office/word/2012/wordml" xmlns:wpg="http://schemas.microsoft.com/office/word/2010/wordprocessingGroup" xmlns:wpi="http://schemas.microsoft.com/office/word/2010/wordprocessingInk" xmlns:wne="http://schemas.microsoft.com/office/word/2006/wordml" xmlns:wps="http://schemas.microsoft.com/office/word/2010/wordprocessingShape" mc:Ignorable="w14 w15 wp14">
-  <w:p>
-    <w:pPr>
-      <w:pStyle w:val="Footer"/>
-    </w:pPr>
-  </w:p>
-</w:ftr>
-</file>
-
-<file path=word/footer4.xml><?xml version="1.0" encoding="utf-8"?>
 <w:ftr xmlns:wpc="http://schemas.microsoft.com/office/word/2010/wordprocessingCanvas" xmlns:mc="http://schemas.openxmlformats.org/markup-compatibility/2006" xmlns:o="urn:schemas-microsoft-com:office:office" xmlns:r="http://schemas.openxmlformats.org/officeDocument/2006/relationships" xmlns:m="http://schemas.openxmlformats.org/officeDocument/2006/math" xmlns:v="urn:schemas-microsoft-com:vml" xmlns:wp14="http://schemas.microsoft.com/office/word/2010/wordprocessingDrawing" xmlns:wp="http://schemas.openxmlformats.org/drawingml/2006/wordprocessingDrawing" xmlns:w10="urn:schemas-microsoft-com:office:word" xmlns:w="http://schemas.openxmlformats.org/wordprocessingml/2006/main" xmlns:w14="http://schemas.microsoft.com/office/word/2010/wordml" xmlns:w15="http://schemas.microsoft.com/office/word/2012/wordml" xmlns:wpg="http://schemas.microsoft.com/office/word/2010/wordprocessingGroup" xmlns:wpi="http://schemas.microsoft.com/office/word/2010/wordprocessingInk" xmlns:wne="http://schemas.microsoft.com/office/word/2006/wordml" xmlns:wps="http://schemas.microsoft.com/office/word/2010/wordprocessingShape" mc:Ignorable="w14 w15 wp14">
   <w:sdt>
     <w:sdtPr>
@@ -9095,7 +9338,7 @@
     <w:sdtContent>
       <w:p>
         <w:pPr>
-          <w:pStyle w:val="Footer"/>
+          <w:pStyle w:val="Pieddepage"/>
           <w:pBdr>
             <w:top w:val="single" w:sz="4" w:space="1" w:color="D9D9D9" w:themeColor="background1" w:themeShade="D9"/>
           </w:pBdr>
@@ -9114,7 +9357,7 @@
           <w:rPr>
             <w:noProof/>
           </w:rPr>
-          <w:t>9</w:t>
+          <w:t>10</w:t>
         </w:r>
         <w:r>
           <w:rPr>
@@ -9137,7 +9380,7 @@
   </w:sdt>
   <w:p>
     <w:pPr>
-      <w:pStyle w:val="Footer"/>
+      <w:pStyle w:val="Pieddepage"/>
     </w:pPr>
   </w:p>
 </w:ftr>
@@ -9172,17 +9415,7 @@
 <w:hdr xmlns:wpc="http://schemas.microsoft.com/office/word/2010/wordprocessingCanvas" xmlns:mc="http://schemas.openxmlformats.org/markup-compatibility/2006" xmlns:o="urn:schemas-microsoft-com:office:office" xmlns:r="http://schemas.openxmlformats.org/officeDocument/2006/relationships" xmlns:m="http://schemas.openxmlformats.org/officeDocument/2006/math" xmlns:v="urn:schemas-microsoft-com:vml" xmlns:wp14="http://schemas.microsoft.com/office/word/2010/wordprocessingDrawing" xmlns:wp="http://schemas.openxmlformats.org/drawingml/2006/wordprocessingDrawing" xmlns:w10="urn:schemas-microsoft-com:office:word" xmlns:w="http://schemas.openxmlformats.org/wordprocessingml/2006/main" xmlns:w14="http://schemas.microsoft.com/office/word/2010/wordml" xmlns:w15="http://schemas.microsoft.com/office/word/2012/wordml" xmlns:wpg="http://schemas.microsoft.com/office/word/2010/wordprocessingGroup" xmlns:wpi="http://schemas.microsoft.com/office/word/2010/wordprocessingInk" xmlns:wne="http://schemas.microsoft.com/office/word/2006/wordml" xmlns:wps="http://schemas.microsoft.com/office/word/2010/wordprocessingShape" mc:Ignorable="w14 w15 wp14">
   <w:p>
     <w:pPr>
-      <w:pStyle w:val="Header"/>
-    </w:pPr>
-  </w:p>
-</w:hdr>
-</file>
-
-<file path=word/header2.xml><?xml version="1.0" encoding="utf-8"?>
-<w:hdr xmlns:wpc="http://schemas.microsoft.com/office/word/2010/wordprocessingCanvas" xmlns:mc="http://schemas.openxmlformats.org/markup-compatibility/2006" xmlns:o="urn:schemas-microsoft-com:office:office" xmlns:r="http://schemas.openxmlformats.org/officeDocument/2006/relationships" xmlns:m="http://schemas.openxmlformats.org/officeDocument/2006/math" xmlns:v="urn:schemas-microsoft-com:vml" xmlns:wp14="http://schemas.microsoft.com/office/word/2010/wordprocessingDrawing" xmlns:wp="http://schemas.openxmlformats.org/drawingml/2006/wordprocessingDrawing" xmlns:w10="urn:schemas-microsoft-com:office:word" xmlns:w="http://schemas.openxmlformats.org/wordprocessingml/2006/main" xmlns:w14="http://schemas.microsoft.com/office/word/2010/wordml" xmlns:w15="http://schemas.microsoft.com/office/word/2012/wordml" xmlns:wpg="http://schemas.microsoft.com/office/word/2010/wordprocessingGroup" xmlns:wpi="http://schemas.microsoft.com/office/word/2010/wordprocessingInk" xmlns:wne="http://schemas.microsoft.com/office/word/2006/wordml" xmlns:wps="http://schemas.microsoft.com/office/word/2010/wordprocessingShape" mc:Ignorable="w14 w15 wp14">
-  <w:p>
-    <w:pPr>
-      <w:pStyle w:val="Header"/>
+      <w:pStyle w:val="En-tte"/>
     </w:pPr>
     <w:r>
       <w:rPr>
@@ -9218,19 +9451,9 @@
 </w:hdr>
 </file>
 
-<file path=word/header3.xml><?xml version="1.0" encoding="utf-8"?>
-<w:hdr xmlns:wpc="http://schemas.microsoft.com/office/word/2010/wordprocessingCanvas" xmlns:mc="http://schemas.openxmlformats.org/markup-compatibility/2006" xmlns:o="urn:schemas-microsoft-com:office:office" xmlns:r="http://schemas.openxmlformats.org/officeDocument/2006/relationships" xmlns:m="http://schemas.openxmlformats.org/officeDocument/2006/math" xmlns:v="urn:schemas-microsoft-com:vml" xmlns:wp14="http://schemas.microsoft.com/office/word/2010/wordprocessingDrawing" xmlns:wp="http://schemas.openxmlformats.org/drawingml/2006/wordprocessingDrawing" xmlns:w10="urn:schemas-microsoft-com:office:word" xmlns:w="http://schemas.openxmlformats.org/wordprocessingml/2006/main" xmlns:w14="http://schemas.microsoft.com/office/word/2010/wordml" xmlns:w15="http://schemas.microsoft.com/office/word/2012/wordml" xmlns:wpg="http://schemas.microsoft.com/office/word/2010/wordprocessingGroup" xmlns:wpi="http://schemas.microsoft.com/office/word/2010/wordprocessingInk" xmlns:wne="http://schemas.microsoft.com/office/word/2006/wordml" xmlns:wps="http://schemas.microsoft.com/office/word/2010/wordprocessingShape" mc:Ignorable="w14 w15 wp14">
-  <w:p>
-    <w:pPr>
-      <w:pStyle w:val="Header"/>
-    </w:pPr>
-  </w:p>
-</w:hdr>
-</file>
-
 <file path=word/numbering.xml><?xml version="1.0" encoding="utf-8"?>
 <w:numbering xmlns:wpc="http://schemas.microsoft.com/office/word/2010/wordprocessingCanvas" xmlns:mc="http://schemas.openxmlformats.org/markup-compatibility/2006" xmlns:o="urn:schemas-microsoft-com:office:office" xmlns:r="http://schemas.openxmlformats.org/officeDocument/2006/relationships" xmlns:m="http://schemas.openxmlformats.org/officeDocument/2006/math" xmlns:v="urn:schemas-microsoft-com:vml" xmlns:wp14="http://schemas.microsoft.com/office/word/2010/wordprocessingDrawing" xmlns:wp="http://schemas.openxmlformats.org/drawingml/2006/wordprocessingDrawing" xmlns:w10="urn:schemas-microsoft-com:office:word" xmlns:w="http://schemas.openxmlformats.org/wordprocessingml/2006/main" xmlns:w14="http://schemas.microsoft.com/office/word/2010/wordml" xmlns:w15="http://schemas.microsoft.com/office/word/2012/wordml" xmlns:wpg="http://schemas.microsoft.com/office/word/2010/wordprocessingGroup" xmlns:wpi="http://schemas.microsoft.com/office/word/2010/wordprocessingInk" xmlns:wne="http://schemas.microsoft.com/office/word/2006/wordml" xmlns:wps="http://schemas.microsoft.com/office/word/2010/wordprocessingShape" mc:Ignorable="w14 w15 wp14">
-  <w:abstractNum w:abstractNumId="0">
+  <w:abstractNum w:abstractNumId="0" w15:restartNumberingAfterBreak="0">
     <w:nsid w:val="285343D7"/>
     <w:multiLevelType w:val="hybridMultilevel"/>
     <w:tmpl w:val="D1844146"/>
@@ -9319,7 +9542,7 @@
       </w:pPr>
     </w:lvl>
   </w:abstractNum>
-  <w:abstractNum w:abstractNumId="1">
+  <w:abstractNum w:abstractNumId="1" w15:restartNumberingAfterBreak="0">
     <w:nsid w:val="383F12A5"/>
     <w:multiLevelType w:val="hybridMultilevel"/>
     <w:tmpl w:val="D1844146"/>
@@ -9408,7 +9631,7 @@
       </w:pPr>
     </w:lvl>
   </w:abstractNum>
-  <w:abstractNum w:abstractNumId="2">
+  <w:abstractNum w:abstractNumId="2" w15:restartNumberingAfterBreak="0">
     <w:nsid w:val="3B446496"/>
     <w:multiLevelType w:val="hybridMultilevel"/>
     <w:tmpl w:val="283CE790"/>
@@ -9903,11 +10126,11 @@
     <w:name w:val="Normal"/>
     <w:qFormat/>
   </w:style>
-  <w:style w:type="paragraph" w:styleId="Heading1">
+  <w:style w:type="paragraph" w:styleId="Titre1">
     <w:name w:val="heading 1"/>
     <w:basedOn w:val="Normal"/>
     <w:next w:val="Normal"/>
-    <w:link w:val="Heading1Char"/>
+    <w:link w:val="Titre1Car"/>
     <w:uiPriority w:val="9"/>
     <w:qFormat/>
     <w:rsid w:val="00192851"/>
@@ -9924,11 +10147,11 @@
       <w:szCs w:val="32"/>
     </w:rPr>
   </w:style>
-  <w:style w:type="paragraph" w:styleId="Heading2">
+  <w:style w:type="paragraph" w:styleId="Titre2">
     <w:name w:val="heading 2"/>
     <w:basedOn w:val="Normal"/>
     <w:next w:val="Normal"/>
-    <w:link w:val="Heading2Char"/>
+    <w:link w:val="Titre2Car"/>
     <w:uiPriority w:val="9"/>
     <w:unhideWhenUsed/>
     <w:qFormat/>
@@ -9946,11 +10169,11 @@
       <w:szCs w:val="26"/>
     </w:rPr>
   </w:style>
-  <w:style w:type="paragraph" w:styleId="Heading3">
+  <w:style w:type="paragraph" w:styleId="Titre3">
     <w:name w:val="heading 3"/>
     <w:basedOn w:val="Normal"/>
     <w:next w:val="Normal"/>
-    <w:link w:val="Heading3Char"/>
+    <w:link w:val="Titre3Car"/>
     <w:uiPriority w:val="9"/>
     <w:unhideWhenUsed/>
     <w:qFormat/>
@@ -9968,11 +10191,11 @@
       <w:szCs w:val="24"/>
     </w:rPr>
   </w:style>
-  <w:style w:type="paragraph" w:styleId="Heading4">
+  <w:style w:type="paragraph" w:styleId="Titre4">
     <w:name w:val="heading 4"/>
     <w:basedOn w:val="Normal"/>
     <w:next w:val="Normal"/>
-    <w:link w:val="Heading4Char"/>
+    <w:link w:val="Titre4Car"/>
     <w:uiPriority w:val="9"/>
     <w:unhideWhenUsed/>
     <w:qFormat/>
@@ -9990,13 +10213,13 @@
       <w:color w:val="2E74B5" w:themeColor="accent1" w:themeShade="BF"/>
     </w:rPr>
   </w:style>
-  <w:style w:type="character" w:default="1" w:styleId="DefaultParagraphFont">
+  <w:style w:type="character" w:default="1" w:styleId="Policepardfaut">
     <w:name w:val="Default Paragraph Font"/>
     <w:uiPriority w:val="1"/>
     <w:semiHidden/>
     <w:unhideWhenUsed/>
   </w:style>
-  <w:style w:type="table" w:default="1" w:styleId="TableNormal">
+  <w:style w:type="table" w:default="1" w:styleId="TableauNormal">
     <w:name w:val="Normal Table"/>
     <w:uiPriority w:val="99"/>
     <w:semiHidden/>
@@ -10011,16 +10234,16 @@
       </w:tblCellMar>
     </w:tblPr>
   </w:style>
-  <w:style w:type="numbering" w:default="1" w:styleId="NoList">
+  <w:style w:type="numbering" w:default="1" w:styleId="Aucuneliste">
     <w:name w:val="No List"/>
     <w:uiPriority w:val="99"/>
     <w:semiHidden/>
     <w:unhideWhenUsed/>
   </w:style>
-  <w:style w:type="character" w:customStyle="1" w:styleId="Heading1Char">
-    <w:name w:val="Heading 1 Char"/>
-    <w:basedOn w:val="DefaultParagraphFont"/>
-    <w:link w:val="Heading1"/>
+  <w:style w:type="character" w:customStyle="1" w:styleId="Titre1Car">
+    <w:name w:val="Titre 1 Car"/>
+    <w:basedOn w:val="Policepardfaut"/>
+    <w:link w:val="Titre1"/>
     <w:uiPriority w:val="9"/>
     <w:rsid w:val="00192851"/>
     <w:rPr>
@@ -10030,10 +10253,10 @@
       <w:szCs w:val="32"/>
     </w:rPr>
   </w:style>
-  <w:style w:type="character" w:customStyle="1" w:styleId="Heading2Char">
-    <w:name w:val="Heading 2 Char"/>
-    <w:basedOn w:val="DefaultParagraphFont"/>
-    <w:link w:val="Heading2"/>
+  <w:style w:type="character" w:customStyle="1" w:styleId="Titre2Car">
+    <w:name w:val="Titre 2 Car"/>
+    <w:basedOn w:val="Policepardfaut"/>
+    <w:link w:val="Titre2"/>
     <w:uiPriority w:val="9"/>
     <w:rsid w:val="00975DA2"/>
     <w:rPr>
@@ -10043,10 +10266,10 @@
       <w:szCs w:val="26"/>
     </w:rPr>
   </w:style>
-  <w:style w:type="character" w:customStyle="1" w:styleId="Heading3Char">
-    <w:name w:val="Heading 3 Char"/>
-    <w:basedOn w:val="DefaultParagraphFont"/>
-    <w:link w:val="Heading3"/>
+  <w:style w:type="character" w:customStyle="1" w:styleId="Titre3Car">
+    <w:name w:val="Titre 3 Car"/>
+    <w:basedOn w:val="Policepardfaut"/>
+    <w:link w:val="Titre3"/>
     <w:uiPriority w:val="9"/>
     <w:rsid w:val="00975DA2"/>
     <w:rPr>
@@ -10056,7 +10279,7 @@
       <w:szCs w:val="24"/>
     </w:rPr>
   </w:style>
-  <w:style w:type="paragraph" w:styleId="NoSpacing">
+  <w:style w:type="paragraph" w:styleId="Sansinterligne">
     <w:name w:val="No Spacing"/>
     <w:uiPriority w:val="1"/>
     <w:qFormat/>
@@ -10065,9 +10288,9 @@
       <w:spacing w:after="0" w:line="240" w:lineRule="auto"/>
     </w:pPr>
   </w:style>
-  <w:style w:type="character" w:styleId="PlaceholderText">
+  <w:style w:type="character" w:styleId="Textedelespacerserv">
     <w:name w:val="Placeholder Text"/>
-    <w:basedOn w:val="DefaultParagraphFont"/>
+    <w:basedOn w:val="Policepardfaut"/>
     <w:uiPriority w:val="99"/>
     <w:semiHidden/>
     <w:rsid w:val="004351FF"/>
@@ -10075,7 +10298,7 @@
       <w:color w:val="808080"/>
     </w:rPr>
   </w:style>
-  <w:style w:type="paragraph" w:styleId="Caption">
+  <w:style w:type="paragraph" w:styleId="Lgende">
     <w:name w:val="caption"/>
     <w:basedOn w:val="Normal"/>
     <w:next w:val="Normal"/>
@@ -10094,7 +10317,7 @@
       <w:szCs w:val="18"/>
     </w:rPr>
   </w:style>
-  <w:style w:type="paragraph" w:styleId="ListParagraph">
+  <w:style w:type="paragraph" w:styleId="Paragraphedeliste">
     <w:name w:val="List Paragraph"/>
     <w:basedOn w:val="Normal"/>
     <w:uiPriority w:val="34"/>
@@ -10127,7 +10350,7 @@
   </w:style>
   <w:style w:type="paragraph" w:customStyle="1" w:styleId="TableText">
     <w:name w:val="Table Text"/>
-    <w:basedOn w:val="BodyText"/>
+    <w:basedOn w:val="Corpsdetexte"/>
     <w:rsid w:val="00BA0C34"/>
     <w:pPr>
       <w:spacing w:before="100" w:after="220" w:line="240" w:lineRule="auto"/>
@@ -10141,10 +10364,10 @@
       <w:lang w:val="fr-CA"/>
     </w:rPr>
   </w:style>
-  <w:style w:type="paragraph" w:styleId="BodyText">
+  <w:style w:type="paragraph" w:styleId="Corpsdetexte">
     <w:name w:val="Body Text"/>
     <w:basedOn w:val="Normal"/>
-    <w:link w:val="BodyTextChar"/>
+    <w:link w:val="CorpsdetexteCar"/>
     <w:uiPriority w:val="99"/>
     <w:semiHidden/>
     <w:unhideWhenUsed/>
@@ -10153,17 +10376,17 @@
       <w:spacing w:after="120"/>
     </w:pPr>
   </w:style>
-  <w:style w:type="character" w:customStyle="1" w:styleId="BodyTextChar">
-    <w:name w:val="Body Text Char"/>
-    <w:basedOn w:val="DefaultParagraphFont"/>
-    <w:link w:val="BodyText"/>
+  <w:style w:type="character" w:customStyle="1" w:styleId="CorpsdetexteCar">
+    <w:name w:val="Corps de texte Car"/>
+    <w:basedOn w:val="Policepardfaut"/>
+    <w:link w:val="Corpsdetexte"/>
     <w:uiPriority w:val="99"/>
     <w:semiHidden/>
     <w:rsid w:val="00BA0C34"/>
   </w:style>
-  <w:style w:type="paragraph" w:styleId="TOCHeading">
+  <w:style w:type="paragraph" w:styleId="En-ttedetabledesmatires">
     <w:name w:val="TOC Heading"/>
-    <w:basedOn w:val="Heading1"/>
+    <w:basedOn w:val="Titre1"/>
     <w:next w:val="Normal"/>
     <w:uiPriority w:val="39"/>
     <w:unhideWhenUsed/>
@@ -10176,7 +10399,7 @@
       <w:lang w:eastAsia="en-CA"/>
     </w:rPr>
   </w:style>
-  <w:style w:type="paragraph" w:styleId="TOC1">
+  <w:style w:type="paragraph" w:styleId="TM1">
     <w:name w:val="toc 1"/>
     <w:basedOn w:val="Normal"/>
     <w:next w:val="Normal"/>
@@ -10188,7 +10411,7 @@
       <w:spacing w:after="100"/>
     </w:pPr>
   </w:style>
-  <w:style w:type="paragraph" w:styleId="TOC2">
+  <w:style w:type="paragraph" w:styleId="TM2">
     <w:name w:val="toc 2"/>
     <w:basedOn w:val="Normal"/>
     <w:next w:val="Normal"/>
@@ -10201,9 +10424,9 @@
       <w:ind w:left="220"/>
     </w:pPr>
   </w:style>
-  <w:style w:type="character" w:styleId="Hyperlink">
+  <w:style w:type="character" w:styleId="Lienhypertexte">
     <w:name w:val="Hyperlink"/>
-    <w:basedOn w:val="DefaultParagraphFont"/>
+    <w:basedOn w:val="Policepardfaut"/>
     <w:uiPriority w:val="99"/>
     <w:unhideWhenUsed/>
     <w:rsid w:val="00BA0C34"/>
@@ -10212,7 +10435,7 @@
       <w:u w:val="single"/>
     </w:rPr>
   </w:style>
-  <w:style w:type="paragraph" w:styleId="TableofFigures">
+  <w:style w:type="paragraph" w:styleId="Tabledesillustrations">
     <w:name w:val="table of figures"/>
     <w:basedOn w:val="Normal"/>
     <w:next w:val="Normal"/>
@@ -10223,10 +10446,10 @@
       <w:spacing w:after="0"/>
     </w:pPr>
   </w:style>
-  <w:style w:type="paragraph" w:styleId="Header">
+  <w:style w:type="paragraph" w:styleId="En-tte">
     <w:name w:val="header"/>
     <w:basedOn w:val="Normal"/>
-    <w:link w:val="HeaderChar"/>
+    <w:link w:val="En-tteCar"/>
     <w:uiPriority w:val="99"/>
     <w:unhideWhenUsed/>
     <w:rsid w:val="00BA0C34"/>
@@ -10238,17 +10461,17 @@
       <w:spacing w:after="0" w:line="240" w:lineRule="auto"/>
     </w:pPr>
   </w:style>
-  <w:style w:type="character" w:customStyle="1" w:styleId="HeaderChar">
-    <w:name w:val="Header Char"/>
-    <w:basedOn w:val="DefaultParagraphFont"/>
-    <w:link w:val="Header"/>
+  <w:style w:type="character" w:customStyle="1" w:styleId="En-tteCar">
+    <w:name w:val="En-tête Car"/>
+    <w:basedOn w:val="Policepardfaut"/>
+    <w:link w:val="En-tte"/>
     <w:uiPriority w:val="99"/>
     <w:rsid w:val="00BA0C34"/>
   </w:style>
-  <w:style w:type="paragraph" w:styleId="Footer">
+  <w:style w:type="paragraph" w:styleId="Pieddepage">
     <w:name w:val="footer"/>
     <w:basedOn w:val="Normal"/>
-    <w:link w:val="FooterChar"/>
+    <w:link w:val="PieddepageCar"/>
     <w:uiPriority w:val="99"/>
     <w:unhideWhenUsed/>
     <w:rsid w:val="00BA0C34"/>
@@ -10260,14 +10483,14 @@
       <w:spacing w:after="0" w:line="240" w:lineRule="auto"/>
     </w:pPr>
   </w:style>
-  <w:style w:type="character" w:customStyle="1" w:styleId="FooterChar">
-    <w:name w:val="Footer Char"/>
-    <w:basedOn w:val="DefaultParagraphFont"/>
-    <w:link w:val="Footer"/>
+  <w:style w:type="character" w:customStyle="1" w:styleId="PieddepageCar">
+    <w:name w:val="Pied de page Car"/>
+    <w:basedOn w:val="Policepardfaut"/>
+    <w:link w:val="Pieddepage"/>
     <w:uiPriority w:val="99"/>
     <w:rsid w:val="00BA0C34"/>
   </w:style>
-  <w:style w:type="paragraph" w:styleId="TOC3">
+  <w:style w:type="paragraph" w:styleId="TM3">
     <w:name w:val="toc 3"/>
     <w:basedOn w:val="Normal"/>
     <w:next w:val="Normal"/>
@@ -10280,9 +10503,9 @@
       <w:ind w:left="440"/>
     </w:pPr>
   </w:style>
-  <w:style w:type="table" w:styleId="TableGrid">
+  <w:style w:type="table" w:styleId="Grilledutableau">
     <w:name w:val="Table Grid"/>
-    <w:basedOn w:val="TableNormal"/>
+    <w:basedOn w:val="TableauNormal"/>
     <w:uiPriority w:val="39"/>
     <w:rsid w:val="00FE5629"/>
     <w:pPr>
@@ -10299,9 +10522,9 @@
       </w:tblBorders>
     </w:tblPr>
   </w:style>
-  <w:style w:type="table" w:styleId="PlainTable3">
+  <w:style w:type="table" w:styleId="Tableausimple3">
     <w:name w:val="Plain Table 3"/>
-    <w:basedOn w:val="TableNormal"/>
+    <w:basedOn w:val="TableauNormal"/>
     <w:uiPriority w:val="43"/>
     <w:rsid w:val="00A63FDC"/>
     <w:pPr>
@@ -10392,9 +10615,9 @@
       </w:tcPr>
     </w:tblStylePr>
   </w:style>
-  <w:style w:type="table" w:styleId="GridTable5Dark-Accent1">
+  <w:style w:type="table" w:styleId="TableauGrille5Fonc-Accentuation1">
     <w:name w:val="Grid Table 5 Dark Accent 1"/>
-    <w:basedOn w:val="TableNormal"/>
+    <w:basedOn w:val="TableauNormal"/>
     <w:uiPriority w:val="50"/>
     <w:rsid w:val="00A63FDC"/>
     <w:pPr>
@@ -10498,10 +10721,10 @@
       </w:tcPr>
     </w:tblStylePr>
   </w:style>
-  <w:style w:type="character" w:customStyle="1" w:styleId="Heading4Char">
-    <w:name w:val="Heading 4 Char"/>
-    <w:basedOn w:val="DefaultParagraphFont"/>
-    <w:link w:val="Heading4"/>
+  <w:style w:type="character" w:customStyle="1" w:styleId="Titre4Car">
+    <w:name w:val="Titre 4 Car"/>
+    <w:basedOn w:val="Policepardfaut"/>
+    <w:link w:val="Titre4"/>
     <w:uiPriority w:val="9"/>
     <w:rsid w:val="001D52B4"/>
     <w:rPr>
@@ -10512,534 +10735,6 @@
     </w:rPr>
   </w:style>
 </w:styles>
-</file>
-
-<file path=word/glossary/document.xml><?xml version="1.0" encoding="utf-8"?>
-<w:glossaryDocument xmlns:wpc="http://schemas.microsoft.com/office/word/2010/wordprocessingCanvas" xmlns:mc="http://schemas.openxmlformats.org/markup-compatibility/2006" xmlns:o="urn:schemas-microsoft-com:office:office" xmlns:r="http://schemas.openxmlformats.org/officeDocument/2006/relationships" xmlns:m="http://schemas.openxmlformats.org/officeDocument/2006/math" xmlns:v="urn:schemas-microsoft-com:vml" xmlns:wp14="http://schemas.microsoft.com/office/word/2010/wordprocessingDrawing" xmlns:wp="http://schemas.openxmlformats.org/drawingml/2006/wordprocessingDrawing" xmlns:w10="urn:schemas-microsoft-com:office:word" xmlns:w="http://schemas.openxmlformats.org/wordprocessingml/2006/main" xmlns:w14="http://schemas.microsoft.com/office/word/2010/wordml" xmlns:w15="http://schemas.microsoft.com/office/word/2012/wordml" xmlns:wpg="http://schemas.microsoft.com/office/word/2010/wordprocessingGroup" xmlns:wpi="http://schemas.microsoft.com/office/word/2010/wordprocessingInk" xmlns:wne="http://schemas.microsoft.com/office/word/2006/wordml" xmlns:wps="http://schemas.microsoft.com/office/word/2010/wordprocessingShape" mc:Ignorable="w14 w15 wp14"/>
-</file>
-
-<file path=word/glossary/fontTable.xml><?xml version="1.0" encoding="utf-8"?>
-<w:fonts xmlns:mc="http://schemas.openxmlformats.org/markup-compatibility/2006" xmlns:r="http://schemas.openxmlformats.org/officeDocument/2006/relationships" xmlns:w="http://schemas.openxmlformats.org/wordprocessingml/2006/main" xmlns:w14="http://schemas.microsoft.com/office/word/2010/wordml" xmlns:w15="http://schemas.microsoft.com/office/word/2012/wordml" mc:Ignorable="w14 w15">
-  <w:font w:name="Times New Roman">
-    <w:panose1 w:val="02020603050405020304"/>
-    <w:charset w:val="00"/>
-    <w:family w:val="roman"/>
-    <w:pitch w:val="variable"/>
-    <w:sig w:usb0="E0002EFF" w:usb1="C000785B" w:usb2="00000009" w:usb3="00000000" w:csb0="000001FF" w:csb1="00000000"/>
-  </w:font>
-  <w:font w:name="Calibri">
-    <w:panose1 w:val="020F0502020204030204"/>
-    <w:charset w:val="00"/>
-    <w:family w:val="swiss"/>
-    <w:pitch w:val="variable"/>
-    <w:sig w:usb0="E0002AFF" w:usb1="C000247B" w:usb2="00000009" w:usb3="00000000" w:csb0="000001FF" w:csb1="00000000"/>
-  </w:font>
-  <w:font w:name="Calibri Light">
-    <w:panose1 w:val="020F0302020204030204"/>
-    <w:charset w:val="00"/>
-    <w:family w:val="swiss"/>
-    <w:pitch w:val="variable"/>
-    <w:sig w:usb0="E0002AFF" w:usb1="C000247B" w:usb2="00000009" w:usb3="00000000" w:csb0="000001FF" w:csb1="00000000"/>
-  </w:font>
-  <w:font w:name="Arial">
-    <w:panose1 w:val="020B0604020202020204"/>
-    <w:charset w:val="00"/>
-    <w:family w:val="swiss"/>
-    <w:pitch w:val="variable"/>
-    <w:sig w:usb0="E0002EFF" w:usb1="C0007843" w:usb2="00000009" w:usb3="00000000" w:csb0="000001FF" w:csb1="00000000"/>
-  </w:font>
-  <w:font w:name="Cambria Math">
-    <w:panose1 w:val="02040503050406030204"/>
-    <w:charset w:val="00"/>
-    <w:family w:val="roman"/>
-    <w:pitch w:val="variable"/>
-    <w:sig w:usb0="E00002FF" w:usb1="420024FF" w:usb2="00000000" w:usb3="00000000" w:csb0="0000019F" w:csb1="00000000"/>
-  </w:font>
-</w:fonts>
-</file>
-
-<file path=word/glossary/settings.xml><?xml version="1.0" encoding="utf-8"?>
-<w:settings xmlns:mc="http://schemas.openxmlformats.org/markup-compatibility/2006" xmlns:o="urn:schemas-microsoft-com:office:office" xmlns:r="http://schemas.openxmlformats.org/officeDocument/2006/relationships" xmlns:m="http://schemas.openxmlformats.org/officeDocument/2006/math" xmlns:v="urn:schemas-microsoft-com:vml" xmlns:w10="urn:schemas-microsoft-com:office:word" xmlns:w="http://schemas.openxmlformats.org/wordprocessingml/2006/main" xmlns:w14="http://schemas.microsoft.com/office/word/2010/wordml" xmlns:w15="http://schemas.microsoft.com/office/word/2012/wordml" xmlns:sl="http://schemas.openxmlformats.org/schemaLibrary/2006/main" mc:Ignorable="w14 w15">
-  <w:view w:val="normal"/>
-  <w:defaultTabStop w:val="720"/>
-  <w:characterSpacingControl w:val="doNotCompress"/>
-  <w:compat>
-    <w:useFELayout/>
-    <w:compatSetting w:name="compatibilityMode" w:uri="http://schemas.microsoft.com/office/word" w:val="15"/>
-    <w:compatSetting w:name="overrideTableStyleFontSizeAndJustification" w:uri="http://schemas.microsoft.com/office/word" w:val="1"/>
-    <w:compatSetting w:name="enableOpenTypeFeatures" w:uri="http://schemas.microsoft.com/office/word" w:val="1"/>
-    <w:compatSetting w:name="doNotFlipMirrorIndents" w:uri="http://schemas.microsoft.com/office/word" w:val="1"/>
-    <w:compatSetting w:name="differentiateMultirowTableHeaders" w:uri="http://schemas.microsoft.com/office/word" w:val="1"/>
-  </w:compat>
-  <w:rsids>
-    <w:rsidRoot w:val="00D55B6D"/>
-    <w:rsid w:val="00BF7203"/>
-    <w:rsid w:val="00D55B6D"/>
-  </w:rsids>
-  <m:mathPr>
-    <m:mathFont m:val="Cambria Math"/>
-    <m:brkBin m:val="before"/>
-    <m:brkBinSub m:val="--"/>
-    <m:smallFrac m:val="0"/>
-    <m:dispDef/>
-    <m:lMargin m:val="0"/>
-    <m:rMargin m:val="0"/>
-    <m:defJc m:val="centerGroup"/>
-    <m:wrapIndent m:val="1440"/>
-    <m:intLim m:val="subSup"/>
-    <m:naryLim m:val="undOvr"/>
-  </m:mathPr>
-  <w:themeFontLang w:val="en-CA"/>
-  <w:clrSchemeMapping w:bg1="light1" w:t1="dark1" w:bg2="light2" w:t2="dark2" w:accent1="accent1" w:accent2="accent2" w:accent3="accent3" w:accent4="accent4" w:accent5="accent5" w:accent6="accent6" w:hyperlink="hyperlink" w:followedHyperlink="followedHyperlink"/>
-  <w:decimalSymbol w:val="."/>
-  <w:listSeparator w:val=","/>
-  <w15:chartTrackingRefBased/>
-</w:settings>
-</file>
-
-<file path=word/glossary/styles.xml><?xml version="1.0" encoding="utf-8"?>
-<w:styles xmlns:mc="http://schemas.openxmlformats.org/markup-compatibility/2006" xmlns:r="http://schemas.openxmlformats.org/officeDocument/2006/relationships" xmlns:w="http://schemas.openxmlformats.org/wordprocessingml/2006/main" xmlns:w14="http://schemas.microsoft.com/office/word/2010/wordml" xmlns:w15="http://schemas.microsoft.com/office/word/2012/wordml" mc:Ignorable="w14 w15">
-  <w:docDefaults>
-    <w:rPrDefault>
-      <w:rPr>
-        <w:rFonts w:asciiTheme="minorHAnsi" w:eastAsiaTheme="minorEastAsia" w:hAnsiTheme="minorHAnsi" w:cstheme="minorBidi"/>
-        <w:sz w:val="22"/>
-        <w:szCs w:val="22"/>
-        <w:lang w:val="en-CA" w:eastAsia="en-CA" w:bidi="ar-SA"/>
-      </w:rPr>
-    </w:rPrDefault>
-    <w:pPrDefault>
-      <w:pPr>
-        <w:spacing w:after="160" w:line="259" w:lineRule="auto"/>
-      </w:pPr>
-    </w:pPrDefault>
-  </w:docDefaults>
-  <w:latentStyles w:defLockedState="0" w:defUIPriority="99" w:defSemiHidden="0" w:defUnhideWhenUsed="0" w:defQFormat="0" w:count="371">
-    <w:lsdException w:name="Normal" w:uiPriority="0" w:qFormat="1"/>
-    <w:lsdException w:name="heading 1" w:uiPriority="9" w:qFormat="1"/>
-    <w:lsdException w:name="heading 2" w:semiHidden="1" w:uiPriority="9" w:unhideWhenUsed="1" w:qFormat="1"/>
-    <w:lsdException w:name="heading 3" w:semiHidden="1" w:uiPriority="9" w:unhideWhenUsed="1" w:qFormat="1"/>
-    <w:lsdException w:name="heading 4" w:semiHidden="1" w:uiPriority="9" w:unhideWhenUsed="1" w:qFormat="1"/>
-    <w:lsdException w:name="heading 5" w:semiHidden="1" w:uiPriority="9" w:unhideWhenUsed="1" w:qFormat="1"/>
-    <w:lsdException w:name="heading 6" w:semiHidden="1" w:uiPriority="9" w:unhideWhenUsed="1" w:qFormat="1"/>
-    <w:lsdException w:name="heading 7" w:semiHidden="1" w:uiPriority="9" w:unhideWhenUsed="1" w:qFormat="1"/>
-    <w:lsdException w:name="heading 8" w:semiHidden="1" w:uiPriority="9" w:unhideWhenUsed="1" w:qFormat="1"/>
-    <w:lsdException w:name="heading 9" w:semiHidden="1" w:uiPriority="9" w:unhideWhenUsed="1" w:qFormat="1"/>
-    <w:lsdException w:name="index 1" w:semiHidden="1" w:unhideWhenUsed="1"/>
-    <w:lsdException w:name="index 2" w:semiHidden="1" w:unhideWhenUsed="1"/>
-    <w:lsdException w:name="index 3" w:semiHidden="1" w:unhideWhenUsed="1"/>
-    <w:lsdException w:name="index 4" w:semiHidden="1" w:unhideWhenUsed="1"/>
-    <w:lsdException w:name="index 5" w:semiHidden="1" w:unhideWhenUsed="1"/>
-    <w:lsdException w:name="index 6" w:semiHidden="1" w:unhideWhenUsed="1"/>
-    <w:lsdException w:name="index 7" w:semiHidden="1" w:unhideWhenUsed="1"/>
-    <w:lsdException w:name="index 8" w:semiHidden="1" w:unhideWhenUsed="1"/>
-    <w:lsdException w:name="index 9" w:semiHidden="1" w:unhideWhenUsed="1"/>
-    <w:lsdException w:name="toc 1" w:semiHidden="1" w:uiPriority="39" w:unhideWhenUsed="1"/>
-    <w:lsdException w:name="toc 2" w:semiHidden="1" w:uiPriority="39" w:unhideWhenUsed="1"/>
-    <w:lsdException w:name="toc 3" w:semiHidden="1" w:uiPriority="39" w:unhideWhenUsed="1"/>
-    <w:lsdException w:name="toc 4" w:semiHidden="1" w:uiPriority="39" w:unhideWhenUsed="1"/>
-    <w:lsdException w:name="toc 5" w:semiHidden="1" w:uiPriority="39" w:unhideWhenUsed="1"/>
-    <w:lsdException w:name="toc 6" w:semiHidden="1" w:uiPriority="39" w:unhideWhenUsed="1"/>
-    <w:lsdException w:name="toc 7" w:semiHidden="1" w:uiPriority="39" w:unhideWhenUsed="1"/>
-    <w:lsdException w:name="toc 8" w:semiHidden="1" w:uiPriority="39" w:unhideWhenUsed="1"/>
-    <w:lsdException w:name="toc 9" w:semiHidden="1" w:uiPriority="39" w:unhideWhenUsed="1"/>
-    <w:lsdException w:name="Normal Indent" w:semiHidden="1" w:unhideWhenUsed="1"/>
-    <w:lsdException w:name="footnote text" w:semiHidden="1" w:unhideWhenUsed="1"/>
-    <w:lsdException w:name="annotation text" w:semiHidden="1" w:unhideWhenUsed="1"/>
-    <w:lsdException w:name="header" w:semiHidden="1" w:unhideWhenUsed="1"/>
-    <w:lsdException w:name="footer" w:semiHidden="1" w:unhideWhenUsed="1"/>
-    <w:lsdException w:name="index heading" w:semiHidden="1" w:unhideWhenUsed="1"/>
-    <w:lsdException w:name="caption" w:semiHidden="1" w:uiPriority="35" w:unhideWhenUsed="1" w:qFormat="1"/>
-    <w:lsdException w:name="table of figures" w:semiHidden="1" w:unhideWhenUsed="1"/>
-    <w:lsdException w:name="envelope address" w:semiHidden="1" w:unhideWhenUsed="1"/>
-    <w:lsdException w:name="envelope return" w:semiHidden="1" w:unhideWhenUsed="1"/>
-    <w:lsdException w:name="footnote reference" w:semiHidden="1" w:unhideWhenUsed="1"/>
-    <w:lsdException w:name="annotation reference" w:semiHidden="1" w:unhideWhenUsed="1"/>
-    <w:lsdException w:name="line number" w:semiHidden="1" w:unhideWhenUsed="1"/>
-    <w:lsdException w:name="page number" w:semiHidden="1" w:unhideWhenUsed="1"/>
-    <w:lsdException w:name="endnote reference" w:semiHidden="1" w:unhideWhenUsed="1"/>
-    <w:lsdException w:name="endnote text" w:semiHidden="1" w:unhideWhenUsed="1"/>
-    <w:lsdException w:name="table of authorities" w:semiHidden="1" w:unhideWhenUsed="1"/>
-    <w:lsdException w:name="macro" w:semiHidden="1" w:unhideWhenUsed="1"/>
-    <w:lsdException w:name="toa heading" w:semiHidden="1" w:unhideWhenUsed="1"/>
-    <w:lsdException w:name="List" w:semiHidden="1" w:unhideWhenUsed="1"/>
-    <w:lsdException w:name="List Bullet" w:semiHidden="1" w:unhideWhenUsed="1"/>
-    <w:lsdException w:name="List Number" w:semiHidden="1" w:unhideWhenUsed="1"/>
-    <w:lsdException w:name="List 2" w:semiHidden="1" w:unhideWhenUsed="1"/>
-    <w:lsdException w:name="List 3" w:semiHidden="1" w:unhideWhenUsed="1"/>
-    <w:lsdException w:name="List 4" w:semiHidden="1" w:unhideWhenUsed="1"/>
-    <w:lsdException w:name="List 5" w:semiHidden="1" w:unhideWhenUsed="1"/>
-    <w:lsdException w:name="List Bullet 2" w:semiHidden="1" w:unhideWhenUsed="1"/>
-    <w:lsdException w:name="List Bullet 3" w:semiHidden="1" w:unhideWhenUsed="1"/>
-    <w:lsdException w:name="List Bullet 4" w:semiHidden="1" w:unhideWhenUsed="1"/>
-    <w:lsdException w:name="List Bullet 5" w:semiHidden="1" w:unhideWhenUsed="1"/>
-    <w:lsdException w:name="List Number 2" w:semiHidden="1" w:unhideWhenUsed="1"/>
-    <w:lsdException w:name="List Number 3" w:semiHidden="1" w:unhideWhenUsed="1"/>
-    <w:lsdException w:name="List Number 4" w:semiHidden="1" w:unhideWhenUsed="1"/>
-    <w:lsdException w:name="List Number 5" w:semiHidden="1" w:unhideWhenUsed="1"/>
-    <w:lsdException w:name="Title" w:uiPriority="10" w:qFormat="1"/>
-    <w:lsdException w:name="Closing" w:semiHidden="1" w:unhideWhenUsed="1"/>
-    <w:lsdException w:name="Signature" w:semiHidden="1" w:unhideWhenUsed="1"/>
-    <w:lsdException w:name="Default Paragraph Font" w:semiHidden="1" w:uiPriority="1" w:unhideWhenUsed="1"/>
-    <w:lsdException w:name="Body Text" w:semiHidden="1" w:unhideWhenUsed="1"/>
-    <w:lsdException w:name="Body Text Indent" w:semiHidden="1" w:unhideWhenUsed="1"/>
-    <w:lsdException w:name="List Continue" w:semiHidden="1" w:unhideWhenUsed="1"/>
-    <w:lsdException w:name="List Continue 2" w:semiHidden="1" w:unhideWhenUsed="1"/>
-    <w:lsdException w:name="List Continue 3" w:semiHidden="1" w:unhideWhenUsed="1"/>
-    <w:lsdException w:name="List Continue 4" w:semiHidden="1" w:unhideWhenUsed="1"/>
-    <w:lsdException w:name="List Continue 5" w:semiHidden="1" w:unhideWhenUsed="1"/>
-    <w:lsdException w:name="Message Header" w:semiHidden="1" w:unhideWhenUsed="1"/>
-    <w:lsdException w:name="Subtitle" w:uiPriority="11" w:qFormat="1"/>
-    <w:lsdException w:name="Salutation" w:semiHidden="1" w:unhideWhenUsed="1"/>
-    <w:lsdException w:name="Date" w:semiHidden="1" w:unhideWhenUsed="1"/>
-    <w:lsdException w:name="Body Text First Indent" w:semiHidden="1" w:unhideWhenUsed="1"/>
-    <w:lsdException w:name="Body Text First Indent 2" w:semiHidden="1" w:unhideWhenUsed="1"/>
-    <w:lsdException w:name="Note Heading" w:semiHidden="1" w:unhideWhenUsed="1"/>
-    <w:lsdException w:name="Body Text 2" w:semiHidden="1" w:unhideWhenUsed="1"/>
-    <w:lsdException w:name="Body Text 3" w:semiHidden="1" w:unhideWhenUsed="1"/>
-    <w:lsdException w:name="Body Text Indent 2" w:semiHidden="1" w:unhideWhenUsed="1"/>
-    <w:lsdException w:name="Body Text Indent 3" w:semiHidden="1" w:unhideWhenUsed="1"/>
-    <w:lsdException w:name="Block Text" w:semiHidden="1" w:unhideWhenUsed="1"/>
-    <w:lsdException w:name="Hyperlink" w:semiHidden="1" w:unhideWhenUsed="1"/>
-    <w:lsdException w:name="FollowedHyperlink" w:semiHidden="1" w:unhideWhenUsed="1"/>
-    <w:lsdException w:name="Strong" w:uiPriority="22" w:qFormat="1"/>
-    <w:lsdException w:name="Emphasis" w:uiPriority="20" w:qFormat="1"/>
-    <w:lsdException w:name="Document Map" w:semiHidden="1" w:unhideWhenUsed="1"/>
-    <w:lsdException w:name="Plain Text" w:semiHidden="1" w:unhideWhenUsed="1"/>
-    <w:lsdException w:name="E-mail Signature" w:semiHidden="1" w:unhideWhenUsed="1"/>
-    <w:lsdException w:name="HTML Top of Form" w:semiHidden="1" w:unhideWhenUsed="1"/>
-    <w:lsdException w:name="HTML Bottom of Form" w:semiHidden="1" w:unhideWhenUsed="1"/>
-    <w:lsdException w:name="Normal (Web)" w:semiHidden="1" w:unhideWhenUsed="1"/>
-    <w:lsdException w:name="HTML Acronym" w:semiHidden="1" w:unhideWhenUsed="1"/>
-    <w:lsdException w:name="HTML Address" w:semiHidden="1" w:unhideWhenUsed="1"/>
-    <w:lsdException w:name="HTML Cite" w:semiHidden="1" w:unhideWhenUsed="1"/>
-    <w:lsdException w:name="HTML Code" w:semiHidden="1" w:unhideWhenUsed="1"/>
-    <w:lsdException w:name="HTML Definition" w:semiHidden="1" w:unhideWhenUsed="1"/>
-    <w:lsdException w:name="HTML Keyboard" w:semiHidden="1" w:unhideWhenUsed="1"/>
-    <w:lsdException w:name="HTML Preformatted" w:semiHidden="1" w:unhideWhenUsed="1"/>
-    <w:lsdException w:name="HTML Sample" w:semiHidden="1" w:unhideWhenUsed="1"/>
-    <w:lsdException w:name="HTML Typewriter" w:semiHidden="1" w:unhideWhenUsed="1"/>
-    <w:lsdException w:name="HTML Variable" w:semiHidden="1" w:unhideWhenUsed="1"/>
-    <w:lsdException w:name="Normal Table" w:semiHidden="1" w:unhideWhenUsed="1"/>
-    <w:lsdException w:name="annotation subject" w:semiHidden="1" w:unhideWhenUsed="1"/>
-    <w:lsdException w:name="No List" w:semiHidden="1" w:unhideWhenUsed="1"/>
-    <w:lsdException w:name="Outline List 1" w:semiHidden="1" w:unhideWhenUsed="1"/>
-    <w:lsdException w:name="Outline List 2" w:semiHidden="1" w:unhideWhenUsed="1"/>
-    <w:lsdException w:name="Outline List 3" w:semiHidden="1" w:unhideWhenUsed="1"/>
-    <w:lsdException w:name="Table Simple 1" w:semiHidden="1" w:unhideWhenUsed="1"/>
-    <w:lsdException w:name="Table Simple 2" w:semiHidden="1" w:unhideWhenUsed="1"/>
-    <w:lsdException w:name="Table Simple 3" w:semiHidden="1" w:unhideWhenUsed="1"/>
-    <w:lsdException w:name="Table Classic 1" w:semiHidden="1" w:unhideWhenUsed="1"/>
-    <w:lsdException w:name="Table Classic 2" w:semiHidden="1" w:unhideWhenUsed="1"/>
-    <w:lsdException w:name="Table Classic 3" w:semiHidden="1" w:unhideWhenUsed="1"/>
-    <w:lsdException w:name="Table Classic 4" w:semiHidden="1" w:unhideWhenUsed="1"/>
-    <w:lsdException w:name="Table Colorful 1" w:semiHidden="1" w:unhideWhenUsed="1"/>
-    <w:lsdException w:name="Table Colorful 2" w:semiHidden="1" w:unhideWhenUsed="1"/>
-    <w:lsdException w:name="Table Colorful 3" w:semiHidden="1" w:unhideWhenUsed="1"/>
-    <w:lsdException w:name="Table Columns 1" w:semiHidden="1" w:unhideWhenUsed="1"/>
-    <w:lsdException w:name="Table Columns 2" w:semiHidden="1" w:unhideWhenUsed="1"/>
-    <w:lsdException w:name="Table Columns 3" w:semiHidden="1" w:unhideWhenUsed="1"/>
-    <w:lsdException w:name="Table Columns 4" w:semiHidden="1" w:unhideWhenUsed="1"/>
-    <w:lsdException w:name="Table Columns 5" w:semiHidden="1" w:unhideWhenUsed="1"/>
-    <w:lsdException w:name="Table Grid 1" w:semiHidden="1" w:unhideWhenUsed="1"/>
-    <w:lsdException w:name="Table Grid 2" w:semiHidden="1" w:unhideWhenUsed="1"/>
-    <w:lsdException w:name="Table Grid 3" w:semiHidden="1" w:unhideWhenUsed="1"/>
-    <w:lsdException w:name="Table Grid 4" w:semiHidden="1" w:unhideWhenUsed="1"/>
-    <w:lsdException w:name="Table Grid 5" w:semiHidden="1" w:unhideWhenUsed="1"/>
-    <w:lsdException w:name="Table Grid 6" w:semiHidden="1" w:unhideWhenUsed="1"/>
-    <w:lsdException w:name="Table Grid 7" w:semiHidden="1" w:unhideWhenUsed="1"/>
-    <w:lsdException w:name="Table Grid 8" w:semiHidden="1" w:unhideWhenUsed="1"/>
-    <w:lsdException w:name="Table List 1" w:semiHidden="1" w:unhideWhenUsed="1"/>
-    <w:lsdException w:name="Table List 2" w:semiHidden="1" w:unhideWhenUsed="1"/>
-    <w:lsdException w:name="Table List 3" w:semiHidden="1" w:unhideWhenUsed="1"/>
-    <w:lsdException w:name="Table List 4" w:semiHidden="1" w:unhideWhenUsed="1"/>
-    <w:lsdException w:name="Table List 5" w:semiHidden="1" w:unhideWhenUsed="1"/>
-    <w:lsdException w:name="Table List 6" w:semiHidden="1" w:unhideWhenUsed="1"/>
-    <w:lsdException w:name="Table List 7" w:semiHidden="1" w:unhideWhenUsed="1"/>
-    <w:lsdException w:name="Table List 8" w:semiHidden="1" w:unhideWhenUsed="1"/>
-    <w:lsdException w:name="Table 3D effects 1" w:semiHidden="1" w:unhideWhenUsed="1"/>
-    <w:lsdException w:name="Table 3D effects 2" w:semiHidden="1" w:unhideWhenUsed="1"/>
-    <w:lsdException w:name="Table 3D effects 3" w:semiHidden="1" w:unhideWhenUsed="1"/>
-    <w:lsdException w:name="Table Contemporary" w:semiHidden="1" w:unhideWhenUsed="1"/>
-    <w:lsdException w:name="Table Elegant" w:semiHidden="1" w:unhideWhenUsed="1"/>
-    <w:lsdException w:name="Table Professional" w:semiHidden="1" w:unhideWhenUsed="1"/>
-    <w:lsdException w:name="Table Subtle 1" w:semiHidden="1" w:unhideWhenUsed="1"/>
-    <w:lsdException w:name="Table Subtle 2" w:semiHidden="1" w:unhideWhenUsed="1"/>
-    <w:lsdException w:name="Table Web 1" w:semiHidden="1" w:unhideWhenUsed="1"/>
-    <w:lsdException w:name="Table Web 2" w:semiHidden="1" w:unhideWhenUsed="1"/>
-    <w:lsdException w:name="Table Web 3" w:semiHidden="1" w:unhideWhenUsed="1"/>
-    <w:lsdException w:name="Balloon Text" w:semiHidden="1" w:unhideWhenUsed="1"/>
-    <w:lsdException w:name="Table Grid" w:uiPriority="39"/>
-    <w:lsdException w:name="Table Theme" w:semiHidden="1" w:unhideWhenUsed="1"/>
-    <w:lsdException w:name="Placeholder Text" w:semiHidden="1"/>
-    <w:lsdException w:name="No Spacing" w:uiPriority="1" w:qFormat="1"/>
-    <w:lsdException w:name="Light Shading" w:uiPriority="60"/>
-    <w:lsdException w:name="Light List" w:uiPriority="61"/>
-    <w:lsdException w:name="Light Grid" w:uiPriority="62"/>
-    <w:lsdException w:name="Medium Shading 1" w:uiPriority="63"/>
-    <w:lsdException w:name="Medium Shading 2" w:uiPriority="64"/>
-    <w:lsdException w:name="Medium List 1" w:uiPriority="65"/>
-    <w:lsdException w:name="Medium List 2" w:uiPriority="66"/>
-    <w:lsdException w:name="Medium Grid 1" w:uiPriority="67"/>
-    <w:lsdException w:name="Medium Grid 2" w:uiPriority="68"/>
-    <w:lsdException w:name="Medium Grid 3" w:uiPriority="69"/>
-    <w:lsdException w:name="Dark List" w:uiPriority="70"/>
-    <w:lsdException w:name="Colorful Shading" w:uiPriority="71"/>
-    <w:lsdException w:name="Colorful List" w:uiPriority="72"/>
-    <w:lsdException w:name="Colorful Grid" w:uiPriority="73"/>
-    <w:lsdException w:name="Light Shading Accent 1" w:uiPriority="60"/>
-    <w:lsdException w:name="Light List Accent 1" w:uiPriority="61"/>
-    <w:lsdException w:name="Light Grid Accent 1" w:uiPriority="62"/>
-    <w:lsdException w:name="Medium Shading 1 Accent 1" w:uiPriority="63"/>
-    <w:lsdException w:name="Medium Shading 2 Accent 1" w:uiPriority="64"/>
-    <w:lsdException w:name="Medium List 1 Accent 1" w:uiPriority="65"/>
-    <w:lsdException w:name="Revision" w:semiHidden="1"/>
-    <w:lsdException w:name="List Paragraph" w:uiPriority="34" w:qFormat="1"/>
-    <w:lsdException w:name="Quote" w:uiPriority="29" w:qFormat="1"/>
-    <w:lsdException w:name="Intense Quote" w:uiPriority="30" w:qFormat="1"/>
-    <w:lsdException w:name="Medium List 2 Accent 1" w:uiPriority="66"/>
-    <w:lsdException w:name="Medium Grid 1 Accent 1" w:uiPriority="67"/>
-    <w:lsdException w:name="Medium Grid 2 Accent 1" w:uiPriority="68"/>
-    <w:lsdException w:name="Medium Grid 3 Accent 1" w:uiPriority="69"/>
-    <w:lsdException w:name="Dark List Accent 1" w:uiPriority="70"/>
-    <w:lsdException w:name="Colorful Shading Accent 1" w:uiPriority="71"/>
-    <w:lsdException w:name="Colorful List Accent 1" w:uiPriority="72"/>
-    <w:lsdException w:name="Colorful Grid Accent 1" w:uiPriority="73"/>
-    <w:lsdException w:name="Light Shading Accent 2" w:uiPriority="60"/>
-    <w:lsdException w:name="Light List Accent 2" w:uiPriority="61"/>
-    <w:lsdException w:name="Light Grid Accent 2" w:uiPriority="62"/>
-    <w:lsdException w:name="Medium Shading 1 Accent 2" w:uiPriority="63"/>
-    <w:lsdException w:name="Medium Shading 2 Accent 2" w:uiPriority="64"/>
-    <w:lsdException w:name="Medium List 1 Accent 2" w:uiPriority="65"/>
-    <w:lsdException w:name="Medium List 2 Accent 2" w:uiPriority="66"/>
-    <w:lsdException w:name="Medium Grid 1 Accent 2" w:uiPriority="67"/>
-    <w:lsdException w:name="Medium Grid 2 Accent 2" w:uiPriority="68"/>
-    <w:lsdException w:name="Medium Grid 3 Accent 2" w:uiPriority="69"/>
-    <w:lsdException w:name="Dark List Accent 2" w:uiPriority="70"/>
-    <w:lsdException w:name="Colorful Shading Accent 2" w:uiPriority="71"/>
-    <w:lsdException w:name="Colorful List Accent 2" w:uiPriority="72"/>
-    <w:lsdException w:name="Colorful Grid Accent 2" w:uiPriority="73"/>
-    <w:lsdException w:name="Light Shading Accent 3" w:uiPriority="60"/>
-    <w:lsdException w:name="Light List Accent 3" w:uiPriority="61"/>
-    <w:lsdException w:name="Light Grid Accent 3" w:uiPriority="62"/>
-    <w:lsdException w:name="Medium Shading 1 Accent 3" w:uiPriority="63"/>
-    <w:lsdException w:name="Medium Shading 2 Accent 3" w:uiPriority="64"/>
-    <w:lsdException w:name="Medium List 1 Accent 3" w:uiPriority="65"/>
-    <w:lsdException w:name="Medium List 2 Accent 3" w:uiPriority="66"/>
-    <w:lsdException w:name="Medium Grid 1 Accent 3" w:uiPriority="67"/>
-    <w:lsdException w:name="Medium Grid 2 Accent 3" w:uiPriority="68"/>
-    <w:lsdException w:name="Medium Grid 3 Accent 3" w:uiPriority="69"/>
-    <w:lsdException w:name="Dark List Accent 3" w:uiPriority="70"/>
-    <w:lsdException w:name="Colorful Shading Accent 3" w:uiPriority="71"/>
-    <w:lsdException w:name="Colorful List Accent 3" w:uiPriority="72"/>
-    <w:lsdException w:name="Colorful Grid Accent 3" w:uiPriority="73"/>
-    <w:lsdException w:name="Light Shading Accent 4" w:uiPriority="60"/>
-    <w:lsdException w:name="Light List Accent 4" w:uiPriority="61"/>
-    <w:lsdException w:name="Light Grid Accent 4" w:uiPriority="62"/>
-    <w:lsdException w:name="Medium Shading 1 Accent 4" w:uiPriority="63"/>
-    <w:lsdException w:name="Medium Shading 2 Accent 4" w:uiPriority="64"/>
-    <w:lsdException w:name="Medium List 1 Accent 4" w:uiPriority="65"/>
-    <w:lsdException w:name="Medium List 2 Accent 4" w:uiPriority="66"/>
-    <w:lsdException w:name="Medium Grid 1 Accent 4" w:uiPriority="67"/>
-    <w:lsdException w:name="Medium Grid 2 Accent 4" w:uiPriority="68"/>
-    <w:lsdException w:name="Medium Grid 3 Accent 4" w:uiPriority="69"/>
-    <w:lsdException w:name="Dark List Accent 4" w:uiPriority="70"/>
-    <w:lsdException w:name="Colorful Shading Accent 4" w:uiPriority="71"/>
-    <w:lsdException w:name="Colorful List Accent 4" w:uiPriority="72"/>
-    <w:lsdException w:name="Colorful Grid Accent 4" w:uiPriority="73"/>
-    <w:lsdException w:name="Light Shading Accent 5" w:uiPriority="60"/>
-    <w:lsdException w:name="Light List Accent 5" w:uiPriority="61"/>
-    <w:lsdException w:name="Light Grid Accent 5" w:uiPriority="62"/>
-    <w:lsdException w:name="Medium Shading 1 Accent 5" w:uiPriority="63"/>
-    <w:lsdException w:name="Medium Shading 2 Accent 5" w:uiPriority="64"/>
-    <w:lsdException w:name="Medium List 1 Accent 5" w:uiPriority="65"/>
-    <w:lsdException w:name="Medium List 2 Accent 5" w:uiPriority="66"/>
-    <w:lsdException w:name="Medium Grid 1 Accent 5" w:uiPriority="67"/>
-    <w:lsdException w:name="Medium Grid 2 Accent 5" w:uiPriority="68"/>
-    <w:lsdException w:name="Medium Grid 3 Accent 5" w:uiPriority="69"/>
-    <w:lsdException w:name="Dark List Accent 5" w:uiPriority="70"/>
-    <w:lsdException w:name="Colorful Shading Accent 5" w:uiPriority="71"/>
-    <w:lsdException w:name="Colorful List Accent 5" w:uiPriority="72"/>
-    <w:lsdException w:name="Colorful Grid Accent 5" w:uiPriority="73"/>
-    <w:lsdException w:name="Light Shading Accent 6" w:uiPriority="60"/>
-    <w:lsdException w:name="Light List Accent 6" w:uiPriority="61"/>
-    <w:lsdException w:name="Light Grid Accent 6" w:uiPriority="62"/>
-    <w:lsdException w:name="Medium Shading 1 Accent 6" w:uiPriority="63"/>
-    <w:lsdException w:name="Medium Shading 2 Accent 6" w:uiPriority="64"/>
-    <w:lsdException w:name="Medium List 1 Accent 6" w:uiPriority="65"/>
-    <w:lsdException w:name="Medium List 2 Accent 6" w:uiPriority="66"/>
-    <w:lsdException w:name="Medium Grid 1 Accent 6" w:uiPriority="67"/>
-    <w:lsdException w:name="Medium Grid 2 Accent 6" w:uiPriority="68"/>
-    <w:lsdException w:name="Medium Grid 3 Accent 6" w:uiPriority="69"/>
-    <w:lsdException w:name="Dark List Accent 6" w:uiPriority="70"/>
-    <w:lsdException w:name="Colorful Shading Accent 6" w:uiPriority="71"/>
-    <w:lsdException w:name="Colorful List Accent 6" w:uiPriority="72"/>
-    <w:lsdException w:name="Colorful Grid Accent 6" w:uiPriority="73"/>
-    <w:lsdException w:name="Subtle Emphasis" w:uiPriority="19" w:qFormat="1"/>
-    <w:lsdException w:name="Intense Emphasis" w:uiPriority="21" w:qFormat="1"/>
-    <w:lsdException w:name="Subtle Reference" w:uiPriority="31" w:qFormat="1"/>
-    <w:lsdException w:name="Intense Reference" w:uiPriority="32" w:qFormat="1"/>
-    <w:lsdException w:name="Book Title" w:uiPriority="33" w:qFormat="1"/>
-    <w:lsdException w:name="Bibliography" w:semiHidden="1" w:uiPriority="37" w:unhideWhenUsed="1"/>
-    <w:lsdException w:name="TOC Heading" w:semiHidden="1" w:uiPriority="39" w:unhideWhenUsed="1" w:qFormat="1"/>
-    <w:lsdException w:name="Plain Table 1" w:uiPriority="41"/>
-    <w:lsdException w:name="Plain Table 2" w:uiPriority="42"/>
-    <w:lsdException w:name="Plain Table 3" w:uiPriority="43"/>
-    <w:lsdException w:name="Plain Table 4" w:uiPriority="44"/>
-    <w:lsdException w:name="Plain Table 5" w:uiPriority="45"/>
-    <w:lsdException w:name="Grid Table Light" w:uiPriority="40"/>
-    <w:lsdException w:name="Grid Table 1 Light" w:uiPriority="46"/>
-    <w:lsdException w:name="Grid Table 2" w:uiPriority="47"/>
-    <w:lsdException w:name="Grid Table 3" w:uiPriority="48"/>
-    <w:lsdException w:name="Grid Table 4" w:uiPriority="49"/>
-    <w:lsdException w:name="Grid Table 5 Dark" w:uiPriority="50"/>
-    <w:lsdException w:name="Grid Table 6 Colorful" w:uiPriority="51"/>
-    <w:lsdException w:name="Grid Table 7 Colorful" w:uiPriority="52"/>
-    <w:lsdException w:name="Grid Table 1 Light Accent 1" w:uiPriority="46"/>
-    <w:lsdException w:name="Grid Table 2 Accent 1" w:uiPriority="47"/>
-    <w:lsdException w:name="Grid Table 3 Accent 1" w:uiPriority="48"/>
-    <w:lsdException w:name="Grid Table 4 Accent 1" w:uiPriority="49"/>
-    <w:lsdException w:name="Grid Table 5 Dark Accent 1" w:uiPriority="50"/>
-    <w:lsdException w:name="Grid Table 6 Colorful Accent 1" w:uiPriority="51"/>
-    <w:lsdException w:name="Grid Table 7 Colorful Accent 1" w:uiPriority="52"/>
-    <w:lsdException w:name="Grid Table 1 Light Accent 2" w:uiPriority="46"/>
-    <w:lsdException w:name="Grid Table 2 Accent 2" w:uiPriority="47"/>
-    <w:lsdException w:name="Grid Table 3 Accent 2" w:uiPriority="48"/>
-    <w:lsdException w:name="Grid Table 4 Accent 2" w:uiPriority="49"/>
-    <w:lsdException w:name="Grid Table 5 Dark Accent 2" w:uiPriority="50"/>
-    <w:lsdException w:name="Grid Table 6 Colorful Accent 2" w:uiPriority="51"/>
-    <w:lsdException w:name="Grid Table 7 Colorful Accent 2" w:uiPriority="52"/>
-    <w:lsdException w:name="Grid Table 1 Light Accent 3" w:uiPriority="46"/>
-    <w:lsdException w:name="Grid Table 2 Accent 3" w:uiPriority="47"/>
-    <w:lsdException w:name="Grid Table 3 Accent 3" w:uiPriority="48"/>
-    <w:lsdException w:name="Grid Table 4 Accent 3" w:uiPriority="49"/>
-    <w:lsdException w:name="Grid Table 5 Dark Accent 3" w:uiPriority="50"/>
-    <w:lsdException w:name="Grid Table 6 Colorful Accent 3" w:uiPriority="51"/>
-    <w:lsdException w:name="Grid Table 7 Colorful Accent 3" w:uiPriority="52"/>
-    <w:lsdException w:name="Grid Table 1 Light Accent 4" w:uiPriority="46"/>
-    <w:lsdException w:name="Grid Table 2 Accent 4" w:uiPriority="47"/>
-    <w:lsdException w:name="Grid Table 3 Accent 4" w:uiPriority="48"/>
-    <w:lsdException w:name="Grid Table 4 Accent 4" w:uiPriority="49"/>
-    <w:lsdException w:name="Grid Table 5 Dark Accent 4" w:uiPriority="50"/>
-    <w:lsdException w:name="Grid Table 6 Colorful Accent 4" w:uiPriority="51"/>
-    <w:lsdException w:name="Grid Table 7 Colorful Accent 4" w:uiPriority="52"/>
-    <w:lsdException w:name="Grid Table 1 Light Accent 5" w:uiPriority="46"/>
-    <w:lsdException w:name="Grid Table 2 Accent 5" w:uiPriority="47"/>
-    <w:lsdException w:name="Grid Table 3 Accent 5" w:uiPriority="48"/>
-    <w:lsdException w:name="Grid Table 4 Accent 5" w:uiPriority="49"/>
-    <w:lsdException w:name="Grid Table 5 Dark Accent 5" w:uiPriority="50"/>
-    <w:lsdException w:name="Grid Table 6 Colorful Accent 5" w:uiPriority="51"/>
-    <w:lsdException w:name="Grid Table 7 Colorful Accent 5" w:uiPriority="52"/>
-    <w:lsdException w:name="Grid Table 1 Light Accent 6" w:uiPriority="46"/>
-    <w:lsdException w:name="Grid Table 2 Accent 6" w:uiPriority="47"/>
-    <w:lsdException w:name="Grid Table 3 Accent 6" w:uiPriority="48"/>
-    <w:lsdException w:name="Grid Table 4 Accent 6" w:uiPriority="49"/>
-    <w:lsdException w:name="Grid Table 5 Dark Accent 6" w:uiPriority="50"/>
-    <w:lsdException w:name="Grid Table 6 Colorful Accent 6" w:uiPriority="51"/>
-    <w:lsdException w:name="Grid Table 7 Colorful Accent 6" w:uiPriority="52"/>
-    <w:lsdException w:name="List Table 1 Light" w:uiPriority="46"/>
-    <w:lsdException w:name="List Table 2" w:uiPriority="47"/>
-    <w:lsdException w:name="List Table 3" w:uiPriority="48"/>
-    <w:lsdException w:name="List Table 4" w:uiPriority="49"/>
-    <w:lsdException w:name="List Table 5 Dark" w:uiPriority="50"/>
-    <w:lsdException w:name="List Table 6 Colorful" w:uiPriority="51"/>
-    <w:lsdException w:name="List Table 7 Colorful" w:uiPriority="52"/>
-    <w:lsdException w:name="List Table 1 Light Accent 1" w:uiPriority="46"/>
-    <w:lsdException w:name="List Table 2 Accent 1" w:uiPriority="47"/>
-    <w:lsdException w:name="List Table 3 Accent 1" w:uiPriority="48"/>
-    <w:lsdException w:name="List Table 4 Accent 1" w:uiPriority="49"/>
-    <w:lsdException w:name="List Table 5 Dark Accent 1" w:uiPriority="50"/>
-    <w:lsdException w:name="List Table 6 Colorful Accent 1" w:uiPriority="51"/>
-    <w:lsdException w:name="List Table 7 Colorful Accent 1" w:uiPriority="52"/>
-    <w:lsdException w:name="List Table 1 Light Accent 2" w:uiPriority="46"/>
-    <w:lsdException w:name="List Table 2 Accent 2" w:uiPriority="47"/>
-    <w:lsdException w:name="List Table 3 Accent 2" w:uiPriority="48"/>
-    <w:lsdException w:name="List Table 4 Accent 2" w:uiPriority="49"/>
-    <w:lsdException w:name="List Table 5 Dark Accent 2" w:uiPriority="50"/>
-    <w:lsdException w:name="List Table 6 Colorful Accent 2" w:uiPriority="51"/>
-    <w:lsdException w:name="List Table 7 Colorful Accent 2" w:uiPriority="52"/>
-    <w:lsdException w:name="List Table 1 Light Accent 3" w:uiPriority="46"/>
-    <w:lsdException w:name="List Table 2 Accent 3" w:uiPriority="47"/>
-    <w:lsdException w:name="List Table 3 Accent 3" w:uiPriority="48"/>
-    <w:lsdException w:name="List Table 4 Accent 3" w:uiPriority="49"/>
-    <w:lsdException w:name="List Table 5 Dark Accent 3" w:uiPriority="50"/>
-    <w:lsdException w:name="List Table 6 Colorful Accent 3" w:uiPriority="51"/>
-    <w:lsdException w:name="List Table 7 Colorful Accent 3" w:uiPriority="52"/>
-    <w:lsdException w:name="List Table 1 Light Accent 4" w:uiPriority="46"/>
-    <w:lsdException w:name="List Table 2 Accent 4" w:uiPriority="47"/>
-    <w:lsdException w:name="List Table 3 Accent 4" w:uiPriority="48"/>
-    <w:lsdException w:name="List Table 4 Accent 4" w:uiPriority="49"/>
-    <w:lsdException w:name="List Table 5 Dark Accent 4" w:uiPriority="50"/>
-    <w:lsdException w:name="List Table 6 Colorful Accent 4" w:uiPriority="51"/>
-    <w:lsdException w:name="List Table 7 Colorful Accent 4" w:uiPriority="52"/>
-    <w:lsdException w:name="List Table 1 Light Accent 5" w:uiPriority="46"/>
-    <w:lsdException w:name="List Table 2 Accent 5" w:uiPriority="47"/>
-    <w:lsdException w:name="List Table 3 Accent 5" w:uiPriority="48"/>
-    <w:lsdException w:name="List Table 4 Accent 5" w:uiPriority="49"/>
-    <w:lsdException w:name="List Table 5 Dark Accent 5" w:uiPriority="50"/>
-    <w:lsdException w:name="List Table 6 Colorful Accent 5" w:uiPriority="51"/>
-    <w:lsdException w:name="List Table 7 Colorful Accent 5" w:uiPriority="52"/>
-    <w:lsdException w:name="List Table 1 Light Accent 6" w:uiPriority="46"/>
-    <w:lsdException w:name="List Table 2 Accent 6" w:uiPriority="47"/>
-    <w:lsdException w:name="List Table 3 Accent 6" w:uiPriority="48"/>
-    <w:lsdException w:name="List Table 4 Accent 6" w:uiPriority="49"/>
-    <w:lsdException w:name="List Table 5 Dark Accent 6" w:uiPriority="50"/>
-    <w:lsdException w:name="List Table 6 Colorful Accent 6" w:uiPriority="51"/>
-    <w:lsdException w:name="List Table 7 Colorful Accent 6" w:uiPriority="52"/>
-  </w:latentStyles>
-  <w:style w:type="paragraph" w:default="1" w:styleId="Normal">
-    <w:name w:val="Normal"/>
-    <w:qFormat/>
-  </w:style>
-  <w:style w:type="character" w:default="1" w:styleId="DefaultParagraphFont">
-    <w:name w:val="Default Paragraph Font"/>
-    <w:uiPriority w:val="1"/>
-    <w:semiHidden/>
-    <w:unhideWhenUsed/>
-  </w:style>
-  <w:style w:type="table" w:default="1" w:styleId="TableNormal">
-    <w:name w:val="Normal Table"/>
-    <w:uiPriority w:val="99"/>
-    <w:semiHidden/>
-    <w:unhideWhenUsed/>
-    <w:tblPr>
-      <w:tblInd w:w="0" w:type="dxa"/>
-      <w:tblCellMar>
-        <w:top w:w="0" w:type="dxa"/>
-        <w:left w:w="108" w:type="dxa"/>
-        <w:bottom w:w="0" w:type="dxa"/>
-        <w:right w:w="108" w:type="dxa"/>
-      </w:tblCellMar>
-    </w:tblPr>
-  </w:style>
-  <w:style w:type="numbering" w:default="1" w:styleId="NoList">
-    <w:name w:val="No List"/>
-    <w:uiPriority w:val="99"/>
-    <w:semiHidden/>
-    <w:unhideWhenUsed/>
-  </w:style>
-  <w:style w:type="character" w:styleId="PlaceholderText">
-    <w:name w:val="Placeholder Text"/>
-    <w:basedOn w:val="DefaultParagraphFont"/>
-    <w:uiPriority w:val="99"/>
-    <w:semiHidden/>
-    <w:rsid w:val="00D55B6D"/>
-    <w:rPr>
-      <w:color w:val="808080"/>
-    </w:rPr>
-  </w:style>
-  <w:style w:type="paragraph" w:customStyle="1" w:styleId="00302CBACFBA438EBF2CCD36C6E8B682">
-    <w:name w:val="00302CBACFBA438EBF2CCD36C6E8B682"/>
-    <w:rsid w:val="00BF7203"/>
-  </w:style>
-</w:styles>
-</file>
-
-<file path=word/glossary/webSettings.xml><?xml version="1.0" encoding="utf-8"?>
-<w:webSettings xmlns:mc="http://schemas.openxmlformats.org/markup-compatibility/2006" xmlns:r="http://schemas.openxmlformats.org/officeDocument/2006/relationships" xmlns:w="http://schemas.openxmlformats.org/wordprocessingml/2006/main" xmlns:w14="http://schemas.microsoft.com/office/word/2010/wordml" xmlns:w15="http://schemas.microsoft.com/office/word/2012/wordml" mc:Ignorable="w14 w15">
-  <w:optimizeForBrowser/>
-  <w:allowPNG/>
-</w:webSettings>
 </file>
 
 <file path=word/theme/theme1.xml><?xml version="1.0" encoding="utf-8"?>
@@ -11308,7 +11003,7 @@
 </file>
 
 <file path=customXml/itemProps1.xml><?xml version="1.0" encoding="utf-8"?>
-<ds:datastoreItem xmlns:ds="http://schemas.openxmlformats.org/officeDocument/2006/customXml" ds:itemID="{BB86C98B-8CDE-4E31-9A68-DB20BB1E8C59}">
+<ds:datastoreItem xmlns:ds="http://schemas.openxmlformats.org/officeDocument/2006/customXml" ds:itemID="{747AFB59-3DC0-4EFA-9991-654CD4EEF359}">
   <ds:schemaRefs>
     <ds:schemaRef ds:uri="http://schemas.openxmlformats.org/officeDocument/2006/bibliography"/>
   </ds:schemaRefs>

</xml_diff>